<commit_message>
Project report updated + a new file for plots
</commit_message>
<xml_diff>
--- a/Project Report.docx
+++ b/Project Report.docx
@@ -10,14 +10,12 @@
         <w:ind w:left="2880" w:firstLine="720"/>
         <w:jc w:val="both"/>
         <w:rPr>
-          <w:b w:val="0"/>
           <w:sz w:val="42"/>
           <w:szCs w:val="42"/>
         </w:rPr>
       </w:pPr>
       <w:r>
         <w:rPr>
-          <w:b w:val="0"/>
           <w:sz w:val="42"/>
           <w:szCs w:val="42"/>
         </w:rPr>
@@ -29,6 +27,7 @@
         <w:jc w:val="center"/>
         <w:rPr>
           <w:rFonts w:ascii="Times New Roman" w:hAnsi="Times New Roman" w:cs="Times New Roman"/>
+          <w:b/>
           <w:sz w:val="40"/>
           <w:szCs w:val="40"/>
         </w:rPr>
@@ -36,6 +35,7 @@
       <w:r>
         <w:rPr>
           <w:rFonts w:ascii="Times New Roman" w:hAnsi="Times New Roman" w:cs="Times New Roman"/>
+          <w:b/>
           <w:sz w:val="40"/>
           <w:szCs w:val="40"/>
         </w:rPr>
@@ -48,17 +48,30 @@
         <w:jc w:val="center"/>
         <w:rPr>
           <w:rFonts w:ascii="Times New Roman" w:eastAsia="Times New Roman" w:hAnsi="Times New Roman" w:cs="Times New Roman"/>
-          <w:sz w:val="24"/>
-          <w:szCs w:val="24"/>
-        </w:rPr>
-      </w:pPr>
-      <w:r>
-        <w:rPr>
-          <w:rFonts w:ascii="Times New Roman" w:eastAsia="Times New Roman" w:hAnsi="Times New Roman" w:cs="Times New Roman"/>
-          <w:sz w:val="24"/>
-          <w:szCs w:val="24"/>
-        </w:rPr>
-        <w:t>Shashank Singh</w:t>
+          <w:b/>
+          <w:sz w:val="24"/>
+          <w:szCs w:val="24"/>
+        </w:rPr>
+      </w:pPr>
+      <w:proofErr w:type="spellStart"/>
+      <w:r>
+        <w:rPr>
+          <w:rFonts w:ascii="Times New Roman" w:eastAsia="Times New Roman" w:hAnsi="Times New Roman" w:cs="Times New Roman"/>
+          <w:b/>
+          <w:sz w:val="24"/>
+          <w:szCs w:val="24"/>
+        </w:rPr>
+        <w:t>Shashank</w:t>
+      </w:r>
+      <w:proofErr w:type="spellEnd"/>
+      <w:r>
+        <w:rPr>
+          <w:rFonts w:ascii="Times New Roman" w:eastAsia="Times New Roman" w:hAnsi="Times New Roman" w:cs="Times New Roman"/>
+          <w:b/>
+          <w:sz w:val="24"/>
+          <w:szCs w:val="24"/>
+        </w:rPr>
+        <w:t xml:space="preserve"> Singh</w:t>
       </w:r>
     </w:p>
     <w:p>
@@ -67,13 +80,15 @@
         <w:jc w:val="center"/>
         <w:rPr>
           <w:rFonts w:ascii="Times New Roman" w:eastAsia="Times New Roman" w:hAnsi="Times New Roman" w:cs="Times New Roman"/>
-          <w:sz w:val="24"/>
-          <w:szCs w:val="24"/>
-        </w:rPr>
-      </w:pPr>
-      <w:r>
-        <w:rPr>
-          <w:rFonts w:ascii="Times New Roman" w:eastAsia="Times New Roman" w:hAnsi="Times New Roman" w:cs="Times New Roman"/>
+          <w:b/>
+          <w:sz w:val="24"/>
+          <w:szCs w:val="24"/>
+        </w:rPr>
+      </w:pPr>
+      <w:r>
+        <w:rPr>
+          <w:rFonts w:ascii="Times New Roman" w:eastAsia="Times New Roman" w:hAnsi="Times New Roman" w:cs="Times New Roman"/>
+          <w:b/>
           <w:sz w:val="24"/>
           <w:szCs w:val="24"/>
         </w:rPr>
@@ -255,6 +270,7 @@
         <w:outlineLvl w:val="1"/>
         <w:rPr>
           <w:rFonts w:ascii="Times New Roman" w:eastAsia="Times New Roman" w:hAnsi="Times New Roman" w:cs="Times New Roman"/>
+          <w:b/>
           <w:sz w:val="24"/>
           <w:szCs w:val="24"/>
         </w:rPr>
@@ -305,11 +321,21 @@
           <w:sz w:val="24"/>
           <w:szCs w:val="24"/>
         </w:rPr>
-        <w:t xml:space="preserve"> and our entire project is </w:t>
-      </w:r>
-      <w:r>
-        <w:rPr>
-          <w:rFonts w:ascii="Times New Roman" w:eastAsia="Times New Roman" w:hAnsi="Times New Roman" w:cs="Times New Roman"/>
+        <w:t xml:space="preserve"> and </w:t>
+      </w:r>
+      <w:r>
+        <w:rPr>
+          <w:rFonts w:ascii="Times New Roman" w:eastAsia="Times New Roman" w:hAnsi="Times New Roman" w:cs="Times New Roman"/>
+          <w:b/>
+          <w:sz w:val="24"/>
+          <w:szCs w:val="24"/>
+        </w:rPr>
+        <w:t xml:space="preserve">our entire project is </w:t>
+      </w:r>
+      <w:r>
+        <w:rPr>
+          <w:rFonts w:ascii="Times New Roman" w:eastAsia="Times New Roman" w:hAnsi="Times New Roman" w:cs="Times New Roman"/>
+          <w:b/>
           <w:sz w:val="24"/>
           <w:szCs w:val="24"/>
         </w:rPr>
@@ -318,6 +344,7 @@
       <w:r>
         <w:rPr>
           <w:rFonts w:ascii="Times New Roman" w:eastAsia="Times New Roman" w:hAnsi="Times New Roman" w:cs="Times New Roman"/>
+          <w:b/>
           <w:sz w:val="24"/>
           <w:szCs w:val="24"/>
         </w:rPr>
@@ -326,6 +353,7 @@
       <w:r>
         <w:rPr>
           <w:rFonts w:ascii="Times New Roman" w:eastAsia="Times New Roman" w:hAnsi="Times New Roman" w:cs="Times New Roman"/>
+          <w:b/>
           <w:sz w:val="24"/>
           <w:szCs w:val="24"/>
         </w:rPr>
@@ -415,6 +443,7 @@
         </w:rPr>
         <w:t xml:space="preserve"> “</w:t>
       </w:r>
+      <w:proofErr w:type="spellStart"/>
       <w:r>
         <w:rPr>
           <w:rFonts w:ascii="Times New Roman" w:eastAsia="Times New Roman" w:hAnsi="Times New Roman" w:cs="Times New Roman"/>
@@ -425,6 +454,7 @@
         </w:rPr>
         <w:t>getTweets.m</w:t>
       </w:r>
+      <w:proofErr w:type="spellEnd"/>
       <w:r>
         <w:rPr>
           <w:rFonts w:ascii="Times New Roman" w:eastAsia="Times New Roman" w:hAnsi="Times New Roman" w:cs="Times New Roman"/>
@@ -441,7 +471,26 @@
           <w:sz w:val="24"/>
           <w:szCs w:val="24"/>
         </w:rPr>
-        <w:t>acts as a wrapper around</w:t>
+        <w:t xml:space="preserve">acts as a </w:t>
+      </w:r>
+      <w:r>
+        <w:rPr>
+          <w:rFonts w:ascii="Times New Roman" w:eastAsia="Times New Roman" w:hAnsi="Times New Roman" w:cs="Times New Roman"/>
+          <w:b/>
+          <w:bCs/>
+          <w:sz w:val="24"/>
+          <w:szCs w:val="24"/>
+        </w:rPr>
+        <w:t>wrapper</w:t>
+      </w:r>
+      <w:r>
+        <w:rPr>
+          <w:rFonts w:ascii="Times New Roman" w:eastAsia="Times New Roman" w:hAnsi="Times New Roman" w:cs="Times New Roman"/>
+          <w:bCs/>
+          <w:sz w:val="24"/>
+          <w:szCs w:val="24"/>
+        </w:rPr>
+        <w:t xml:space="preserve"> around</w:t>
       </w:r>
       <w:r>
         <w:rPr>
@@ -452,6 +501,7 @@
         </w:rPr>
         <w:t xml:space="preserve"> “</w:t>
       </w:r>
+      <w:proofErr w:type="spellStart"/>
       <w:r>
         <w:rPr>
           <w:rFonts w:ascii="Times New Roman" w:eastAsia="Times New Roman" w:hAnsi="Times New Roman" w:cs="Times New Roman"/>
@@ -462,6 +512,7 @@
         </w:rPr>
         <w:t>twitty</w:t>
       </w:r>
+      <w:proofErr w:type="spellEnd"/>
       <w:r>
         <w:rPr>
           <w:rFonts w:ascii="Times New Roman" w:eastAsia="Times New Roman" w:hAnsi="Times New Roman" w:cs="Times New Roman"/>
@@ -506,6 +557,7 @@
         <w:outlineLvl w:val="1"/>
         <w:rPr>
           <w:rFonts w:ascii="Times New Roman" w:eastAsia="Times New Roman" w:hAnsi="Times New Roman" w:cs="Times New Roman"/>
+          <w:b/>
           <w:bCs/>
           <w:sz w:val="24"/>
           <w:szCs w:val="24"/>
@@ -529,6 +581,8 @@
         </w:rPr>
         <w:t>“</w:t>
       </w:r>
+      <w:proofErr w:type="spellStart"/>
+      <w:proofErr w:type="gramStart"/>
       <w:r>
         <w:rPr>
           <w:rFonts w:ascii="Times New Roman" w:eastAsia="Times New Roman" w:hAnsi="Times New Roman" w:cs="Times New Roman"/>
@@ -549,32 +603,65 @@
         </w:rPr>
         <w:t>witty</w:t>
       </w:r>
-      <w:r>
-        <w:rPr>
-          <w:rFonts w:ascii="Times New Roman" w:eastAsia="Times New Roman" w:hAnsi="Times New Roman" w:cs="Times New Roman"/>
-          <w:bCs/>
-          <w:sz w:val="24"/>
-          <w:szCs w:val="24"/>
-        </w:rPr>
-        <w:t xml:space="preserve">” is an open-source </w:t>
-      </w:r>
-      <w:r>
-        <w:rPr>
-          <w:rFonts w:ascii="Times New Roman" w:eastAsia="Times New Roman" w:hAnsi="Times New Roman" w:cs="Times New Roman"/>
-          <w:bCs/>
-          <w:sz w:val="24"/>
-          <w:szCs w:val="24"/>
-        </w:rPr>
-        <w:t xml:space="preserve">MATLAB class </w:t>
-      </w:r>
-      <w:r>
-        <w:rPr>
-          <w:rFonts w:ascii="Times New Roman" w:eastAsia="Times New Roman" w:hAnsi="Times New Roman" w:cs="Times New Roman"/>
-          <w:bCs/>
-          <w:sz w:val="24"/>
-          <w:szCs w:val="24"/>
-        </w:rPr>
-        <w:t xml:space="preserve">available on “matlabcentral” </w:t>
+      <w:proofErr w:type="spellEnd"/>
+      <w:proofErr w:type="gramEnd"/>
+      <w:r>
+        <w:rPr>
+          <w:rFonts w:ascii="Times New Roman" w:eastAsia="Times New Roman" w:hAnsi="Times New Roman" w:cs="Times New Roman"/>
+          <w:bCs/>
+          <w:sz w:val="24"/>
+          <w:szCs w:val="24"/>
+        </w:rPr>
+        <w:t xml:space="preserve">” is an </w:t>
+      </w:r>
+      <w:r>
+        <w:rPr>
+          <w:rFonts w:ascii="Times New Roman" w:eastAsia="Times New Roman" w:hAnsi="Times New Roman" w:cs="Times New Roman"/>
+          <w:b/>
+          <w:bCs/>
+          <w:sz w:val="24"/>
+          <w:szCs w:val="24"/>
+        </w:rPr>
+        <w:t>open-source MATLAB class</w:t>
+      </w:r>
+      <w:r>
+        <w:rPr>
+          <w:rFonts w:ascii="Times New Roman" w:eastAsia="Times New Roman" w:hAnsi="Times New Roman" w:cs="Times New Roman"/>
+          <w:bCs/>
+          <w:sz w:val="24"/>
+          <w:szCs w:val="24"/>
+        </w:rPr>
+        <w:t xml:space="preserve"> </w:t>
+      </w:r>
+      <w:r>
+        <w:rPr>
+          <w:rFonts w:ascii="Times New Roman" w:eastAsia="Times New Roman" w:hAnsi="Times New Roman" w:cs="Times New Roman"/>
+          <w:bCs/>
+          <w:sz w:val="24"/>
+          <w:szCs w:val="24"/>
+        </w:rPr>
+        <w:t>available on “</w:t>
+      </w:r>
+      <w:proofErr w:type="spellStart"/>
+      <w:r>
+        <w:rPr>
+          <w:rFonts w:ascii="Times New Roman" w:eastAsia="Times New Roman" w:hAnsi="Times New Roman" w:cs="Times New Roman"/>
+          <w:b/>
+          <w:bCs/>
+          <w:sz w:val="24"/>
+          <w:szCs w:val="24"/>
+        </w:rPr>
+        <w:t>matlabcentral</w:t>
+      </w:r>
+      <w:proofErr w:type="spellEnd"/>
+      <w:r>
+        <w:rPr>
+          <w:rFonts w:ascii="Times New Roman" w:eastAsia="Times New Roman" w:hAnsi="Times New Roman" w:cs="Times New Roman"/>
+          <w:bCs/>
+          <w:sz w:val="24"/>
+          <w:szCs w:val="24"/>
+        </w:rPr>
+        <w:t xml:space="preserve">” </w:t>
       </w:r>
       <w:r>
         <w:rPr>
@@ -619,20 +706,52 @@
           <w:sz w:val="24"/>
           <w:szCs w:val="24"/>
         </w:rPr>
-        <w:t>which is also available on “matlabcentral”</w:t>
-      </w:r>
-      <w:r>
-        <w:rPr>
-          <w:rFonts w:ascii="Times New Roman" w:eastAsia="Times New Roman" w:hAnsi="Times New Roman" w:cs="Times New Roman"/>
-          <w:bCs/>
-          <w:sz w:val="24"/>
-          <w:szCs w:val="24"/>
-        </w:rPr>
-        <w:t>. [2][3</w:t>
-      </w:r>
-      <w:r>
-        <w:rPr>
-          <w:rFonts w:ascii="Times New Roman" w:eastAsia="Times New Roman" w:hAnsi="Times New Roman" w:cs="Times New Roman"/>
+        <w:t>which is also available on “</w:t>
+      </w:r>
+      <w:proofErr w:type="spellStart"/>
+      <w:r>
+        <w:rPr>
+          <w:rFonts w:ascii="Times New Roman" w:eastAsia="Times New Roman" w:hAnsi="Times New Roman" w:cs="Times New Roman"/>
+          <w:b/>
+          <w:bCs/>
+          <w:sz w:val="24"/>
+          <w:szCs w:val="24"/>
+        </w:rPr>
+        <w:t>matlabcentral</w:t>
+      </w:r>
+      <w:proofErr w:type="spellEnd"/>
+      <w:r>
+        <w:rPr>
+          <w:rFonts w:ascii="Times New Roman" w:eastAsia="Times New Roman" w:hAnsi="Times New Roman" w:cs="Times New Roman"/>
+          <w:bCs/>
+          <w:sz w:val="24"/>
+          <w:szCs w:val="24"/>
+        </w:rPr>
+        <w:t>”</w:t>
+      </w:r>
+      <w:r>
+        <w:rPr>
+          <w:rFonts w:ascii="Times New Roman" w:eastAsia="Times New Roman" w:hAnsi="Times New Roman" w:cs="Times New Roman"/>
+          <w:bCs/>
+          <w:sz w:val="24"/>
+          <w:szCs w:val="24"/>
+        </w:rPr>
+        <w:t xml:space="preserve">. </w:t>
+      </w:r>
+      <w:r>
+        <w:rPr>
+          <w:rFonts w:ascii="Times New Roman" w:eastAsia="Times New Roman" w:hAnsi="Times New Roman" w:cs="Times New Roman"/>
+          <w:b/>
+          <w:bCs/>
+          <w:sz w:val="24"/>
+          <w:szCs w:val="24"/>
+        </w:rPr>
+        <w:t>[2][3</w:t>
+      </w:r>
+      <w:r>
+        <w:rPr>
+          <w:rFonts w:ascii="Times New Roman" w:eastAsia="Times New Roman" w:hAnsi="Times New Roman" w:cs="Times New Roman"/>
+          <w:b/>
           <w:bCs/>
           <w:sz w:val="24"/>
           <w:szCs w:val="24"/>
@@ -722,7 +841,18 @@
           <w:sz w:val="24"/>
           <w:szCs w:val="24"/>
         </w:rPr>
-        <w:t>sed on different ratios.</w:t>
+        <w:t>sed</w:t>
+      </w:r>
+      <w:bookmarkStart w:id="0" w:name="_GoBack"/>
+      <w:bookmarkEnd w:id="0"/>
+      <w:r>
+        <w:rPr>
+          <w:rFonts w:ascii="Times New Roman" w:eastAsia="Times New Roman" w:hAnsi="Times New Roman" w:cs="Times New Roman"/>
+          <w:bCs/>
+          <w:sz w:val="24"/>
+          <w:szCs w:val="24"/>
+        </w:rPr>
+        <w:t xml:space="preserve"> on different ratios.</w:t>
       </w:r>
     </w:p>
     <w:p>
@@ -936,7 +1066,45 @@
           <w:sz w:val="24"/>
           <w:szCs w:val="24"/>
         </w:rPr>
-        <w:t xml:space="preserve">This step is important because the more clean our data would be , the better would be the feature set for our problem and eventually better accuracy. </w:t>
+        <w:t>This step is important because t</w:t>
+      </w:r>
+      <w:r>
+        <w:rPr>
+          <w:rFonts w:ascii="Times New Roman" w:eastAsia="Times New Roman" w:hAnsi="Times New Roman" w:cs="Times New Roman"/>
+          <w:bCs/>
+          <w:sz w:val="24"/>
+          <w:szCs w:val="24"/>
+        </w:rPr>
+        <w:t xml:space="preserve">he more </w:t>
+      </w:r>
+      <w:proofErr w:type="gramStart"/>
+      <w:r>
+        <w:rPr>
+          <w:rFonts w:ascii="Times New Roman" w:eastAsia="Times New Roman" w:hAnsi="Times New Roman" w:cs="Times New Roman"/>
+          <w:bCs/>
+          <w:sz w:val="24"/>
+          <w:szCs w:val="24"/>
+        </w:rPr>
+        <w:t>clean</w:t>
+      </w:r>
+      <w:proofErr w:type="gramEnd"/>
+      <w:r>
+        <w:rPr>
+          <w:rFonts w:ascii="Times New Roman" w:eastAsia="Times New Roman" w:hAnsi="Times New Roman" w:cs="Times New Roman"/>
+          <w:bCs/>
+          <w:sz w:val="24"/>
+          <w:szCs w:val="24"/>
+        </w:rPr>
+        <w:t xml:space="preserve"> our data would be</w:t>
+      </w:r>
+      <w:r>
+        <w:rPr>
+          <w:rFonts w:ascii="Times New Roman" w:eastAsia="Times New Roman" w:hAnsi="Times New Roman" w:cs="Times New Roman"/>
+          <w:bCs/>
+          <w:sz w:val="24"/>
+          <w:szCs w:val="24"/>
+        </w:rPr>
+        <w:t xml:space="preserve">, the better would be the feature set for our problem and eventually better accuracy. </w:t>
       </w:r>
       <w:r>
         <w:rPr>
@@ -1280,7 +1448,27 @@
           <w:sz w:val="24"/>
           <w:szCs w:val="24"/>
         </w:rPr>
-        <w:t>Remove all kinds of urls as these are also insignificant.</w:t>
+        <w:t xml:space="preserve">Remove all kinds of </w:t>
+      </w:r>
+      <w:proofErr w:type="spellStart"/>
+      <w:r>
+        <w:rPr>
+          <w:rFonts w:ascii="Times New Roman" w:eastAsia="Times New Roman" w:hAnsi="Times New Roman" w:cs="Times New Roman"/>
+          <w:bCs/>
+          <w:sz w:val="24"/>
+          <w:szCs w:val="24"/>
+        </w:rPr>
+        <w:t>urls</w:t>
+      </w:r>
+      <w:proofErr w:type="spellEnd"/>
+      <w:r>
+        <w:rPr>
+          <w:rFonts w:ascii="Times New Roman" w:eastAsia="Times New Roman" w:hAnsi="Times New Roman" w:cs="Times New Roman"/>
+          <w:bCs/>
+          <w:sz w:val="24"/>
+          <w:szCs w:val="24"/>
+        </w:rPr>
+        <w:t xml:space="preserve"> as these are also insignificant.</w:t>
       </w:r>
     </w:p>
     <w:p>
@@ -1480,8 +1668,6 @@
           <w:szCs w:val="24"/>
         </w:rPr>
       </w:pPr>
-      <w:bookmarkStart w:id="0" w:name="_GoBack"/>
-      <w:bookmarkEnd w:id="0"/>
     </w:p>
     <w:p>
       <w:pPr>
@@ -1906,7 +2092,27 @@
           <w:sz w:val="24"/>
           <w:szCs w:val="24"/>
         </w:rPr>
-        <w:t xml:space="preserve"> i.e. the word, probability of the word given female (p(Female|word))</w:t>
+        <w:t xml:space="preserve"> i.e. the word, probability of the word given female (p(</w:t>
+      </w:r>
+      <w:proofErr w:type="spellStart"/>
+      <w:r>
+        <w:rPr>
+          <w:rFonts w:ascii="Times New Roman" w:eastAsia="Times New Roman" w:hAnsi="Times New Roman" w:cs="Times New Roman"/>
+          <w:bCs/>
+          <w:sz w:val="24"/>
+          <w:szCs w:val="24"/>
+        </w:rPr>
+        <w:t>Female|word</w:t>
+      </w:r>
+      <w:proofErr w:type="spellEnd"/>
+      <w:r>
+        <w:rPr>
+          <w:rFonts w:ascii="Times New Roman" w:eastAsia="Times New Roman" w:hAnsi="Times New Roman" w:cs="Times New Roman"/>
+          <w:bCs/>
+          <w:sz w:val="24"/>
+          <w:szCs w:val="24"/>
+        </w:rPr>
+        <w:t>))</w:t>
       </w:r>
       <w:r>
         <w:rPr>
@@ -1924,17 +2130,9 @@
           <w:sz w:val="24"/>
           <w:szCs w:val="24"/>
         </w:rPr>
-        <w:t xml:space="preserve">probability of the word given male </w:t>
-      </w:r>
-      <w:r>
-        <w:rPr>
-          <w:rFonts w:ascii="Times New Roman" w:eastAsia="Times New Roman" w:hAnsi="Times New Roman" w:cs="Times New Roman"/>
-          <w:bCs/>
-          <w:sz w:val="24"/>
-          <w:szCs w:val="24"/>
-        </w:rPr>
-        <w:t>(p(</w:t>
-      </w:r>
+        <w:t>probability of the word given male (p(</w:t>
+      </w:r>
+      <w:proofErr w:type="spellStart"/>
       <w:r>
         <w:rPr>
           <w:rFonts w:ascii="Times New Roman" w:eastAsia="Times New Roman" w:hAnsi="Times New Roman" w:cs="Times New Roman"/>
@@ -1951,7 +2149,17 @@
           <w:sz w:val="24"/>
           <w:szCs w:val="24"/>
         </w:rPr>
-        <w:t>|word))</w:t>
+        <w:t>|word</w:t>
+      </w:r>
+      <w:proofErr w:type="spellEnd"/>
+      <w:r>
+        <w:rPr>
+          <w:rFonts w:ascii="Times New Roman" w:eastAsia="Times New Roman" w:hAnsi="Times New Roman" w:cs="Times New Roman"/>
+          <w:bCs/>
+          <w:sz w:val="24"/>
+          <w:szCs w:val="24"/>
+        </w:rPr>
+        <w:t>))</w:t>
       </w:r>
       <w:r>
         <w:rPr>
@@ -1977,15 +2185,39 @@
           <w:szCs w:val="24"/>
         </w:rPr>
       </w:pPr>
-      <w:r>
-        <w:rPr>
-          <w:rFonts w:ascii="Times New Roman" w:eastAsia="Times New Roman" w:hAnsi="Times New Roman" w:cs="Times New Roman"/>
-          <w:b/>
-          <w:bCs/>
-          <w:sz w:val="24"/>
-          <w:szCs w:val="24"/>
-        </w:rPr>
-        <w:t xml:space="preserve">P(Female|word) = </w:t>
+      <w:proofErr w:type="gramStart"/>
+      <w:r>
+        <w:rPr>
+          <w:rFonts w:ascii="Times New Roman" w:eastAsia="Times New Roman" w:hAnsi="Times New Roman" w:cs="Times New Roman"/>
+          <w:b/>
+          <w:bCs/>
+          <w:sz w:val="24"/>
+          <w:szCs w:val="24"/>
+        </w:rPr>
+        <w:t>P(</w:t>
+      </w:r>
+      <w:proofErr w:type="spellStart"/>
+      <w:proofErr w:type="gramEnd"/>
+      <w:r>
+        <w:rPr>
+          <w:rFonts w:ascii="Times New Roman" w:eastAsia="Times New Roman" w:hAnsi="Times New Roman" w:cs="Times New Roman"/>
+          <w:b/>
+          <w:bCs/>
+          <w:sz w:val="24"/>
+          <w:szCs w:val="24"/>
+        </w:rPr>
+        <w:t>Female|word</w:t>
+      </w:r>
+      <w:proofErr w:type="spellEnd"/>
+      <w:r>
+        <w:rPr>
+          <w:rFonts w:ascii="Times New Roman" w:eastAsia="Times New Roman" w:hAnsi="Times New Roman" w:cs="Times New Roman"/>
+          <w:b/>
+          <w:bCs/>
+          <w:sz w:val="24"/>
+          <w:szCs w:val="24"/>
+        </w:rPr>
+        <w:t xml:space="preserve">) = </w:t>
       </w:r>
       <w:r>
         <w:rPr>
@@ -2060,6 +2292,7 @@
           <w:szCs w:val="24"/>
         </w:rPr>
       </w:pPr>
+      <w:proofErr w:type="gramStart"/>
       <w:r>
         <w:rPr>
           <w:rFonts w:ascii="Times New Roman" w:eastAsia="Times New Roman" w:hAnsi="Times New Roman" w:cs="Times New Roman"/>
@@ -2070,6 +2303,8 @@
         </w:rPr>
         <w:t>P(</w:t>
       </w:r>
+      <w:proofErr w:type="spellStart"/>
+      <w:proofErr w:type="gramEnd"/>
       <w:r>
         <w:rPr>
           <w:rFonts w:ascii="Times New Roman" w:eastAsia="Times New Roman" w:hAnsi="Times New Roman" w:cs="Times New Roman"/>
@@ -2088,7 +2323,18 @@
           <w:sz w:val="24"/>
           <w:szCs w:val="24"/>
         </w:rPr>
-        <w:t xml:space="preserve">ale|word) = </w:t>
+        <w:t>ale|word</w:t>
+      </w:r>
+      <w:proofErr w:type="spellEnd"/>
+      <w:r>
+        <w:rPr>
+          <w:rFonts w:ascii="Times New Roman" w:eastAsia="Times New Roman" w:hAnsi="Times New Roman" w:cs="Times New Roman"/>
+          <w:b/>
+          <w:bCs/>
+          <w:sz w:val="24"/>
+          <w:szCs w:val="24"/>
+        </w:rPr>
+        <w:t xml:space="preserve">) = </w:t>
       </w:r>
       <w:r>
         <w:rPr>
@@ -2437,6 +2683,7 @@
         </w:rPr>
         <w:t>The MATLAB scripts “</w:t>
       </w:r>
+      <w:proofErr w:type="spellStart"/>
       <w:r>
         <w:rPr>
           <w:rFonts w:ascii="Times New Roman" w:hAnsi="Times New Roman" w:cs="Times New Roman"/>
@@ -2446,6 +2693,7 @@
         </w:rPr>
         <w:t>genderDetectionUsingNaiveBayes.m</w:t>
       </w:r>
+      <w:proofErr w:type="spellEnd"/>
       <w:r>
         <w:rPr>
           <w:rFonts w:ascii="Times New Roman" w:hAnsi="Times New Roman" w:cs="Times New Roman"/>
@@ -2470,6 +2718,7 @@
         </w:rPr>
         <w:t>“</w:t>
       </w:r>
+      <w:proofErr w:type="spellStart"/>
       <w:r>
         <w:rPr>
           <w:rFonts w:ascii="Times New Roman" w:hAnsi="Times New Roman" w:cs="Times New Roman"/>
@@ -2479,6 +2728,7 @@
         </w:rPr>
         <w:t>getNaiveBayesAccuracy.m</w:t>
       </w:r>
+      <w:proofErr w:type="spellEnd"/>
       <w:r>
         <w:rPr>
           <w:rFonts w:ascii="Times New Roman" w:hAnsi="Times New Roman" w:cs="Times New Roman"/>
@@ -2519,7 +2769,27 @@
           <w:sz w:val="24"/>
           <w:szCs w:val="24"/>
         </w:rPr>
-        <w:t>p(Female|word)</w:t>
+        <w:t>p(</w:t>
+      </w:r>
+      <w:proofErr w:type="spellStart"/>
+      <w:r>
+        <w:rPr>
+          <w:rFonts w:ascii="Times New Roman" w:hAnsi="Times New Roman" w:cs="Times New Roman"/>
+          <w:b/>
+          <w:sz w:val="24"/>
+          <w:szCs w:val="24"/>
+        </w:rPr>
+        <w:t>Female|word</w:t>
+      </w:r>
+      <w:proofErr w:type="spellEnd"/>
+      <w:r>
+        <w:rPr>
+          <w:rFonts w:ascii="Times New Roman" w:hAnsi="Times New Roman" w:cs="Times New Roman"/>
+          <w:b/>
+          <w:sz w:val="24"/>
+          <w:szCs w:val="24"/>
+        </w:rPr>
+        <w:t>)</w:t>
       </w:r>
       <w:r>
         <w:rPr>
@@ -2536,7 +2806,27 @@
           <w:sz w:val="24"/>
           <w:szCs w:val="24"/>
         </w:rPr>
-        <w:t>p(Male|word)</w:t>
+        <w:t>p(</w:t>
+      </w:r>
+      <w:proofErr w:type="spellStart"/>
+      <w:r>
+        <w:rPr>
+          <w:rFonts w:ascii="Times New Roman" w:hAnsi="Times New Roman" w:cs="Times New Roman"/>
+          <w:b/>
+          <w:sz w:val="24"/>
+          <w:szCs w:val="24"/>
+        </w:rPr>
+        <w:t>Male|word</w:t>
+      </w:r>
+      <w:proofErr w:type="spellEnd"/>
+      <w:r>
+        <w:rPr>
+          <w:rFonts w:ascii="Times New Roman" w:hAnsi="Times New Roman" w:cs="Times New Roman"/>
+          <w:b/>
+          <w:sz w:val="24"/>
+          <w:szCs w:val="24"/>
+        </w:rPr>
+        <w:t>)</w:t>
       </w:r>
       <w:r>
         <w:rPr>
@@ -2731,7 +3021,49 @@
           <w:sz w:val="24"/>
           <w:szCs w:val="24"/>
         </w:rPr>
-        <w:t>pectively.</w:t>
+        <w:t xml:space="preserve">pectively and </w:t>
+      </w:r>
+      <m:oMath>
+        <m:sSub>
+          <m:sSubPr>
+            <m:ctrlPr>
+              <w:rPr>
+                <w:rFonts w:ascii="Cambria Math" w:hAnsi="Cambria Math" w:cs="Times New Roman"/>
+                <w:i/>
+                <w:sz w:val="24"/>
+                <w:szCs w:val="24"/>
+              </w:rPr>
+            </m:ctrlPr>
+          </m:sSubPr>
+          <m:e>
+            <m:r>
+              <w:rPr>
+                <w:rFonts w:ascii="Cambria Math" w:hAnsi="Cambria Math" w:cs="Times New Roman"/>
+                <w:sz w:val="24"/>
+                <w:szCs w:val="24"/>
+              </w:rPr>
+              <m:t>x</m:t>
+            </m:r>
+          </m:e>
+          <m:sub>
+            <m:r>
+              <w:rPr>
+                <w:rFonts w:ascii="Cambria Math" w:hAnsi="Cambria Math" w:cs="Times New Roman"/>
+                <w:sz w:val="24"/>
+                <w:szCs w:val="24"/>
+              </w:rPr>
+              <m:t>i</m:t>
+            </m:r>
+          </m:sub>
+        </m:sSub>
+      </m:oMath>
+      <w:r>
+        <w:rPr>
+          <w:rFonts w:ascii="Times New Roman" w:eastAsiaTheme="minorEastAsia" w:hAnsi="Times New Roman" w:cs="Times New Roman"/>
+          <w:sz w:val="24"/>
+          <w:szCs w:val="24"/>
+        </w:rPr>
+        <w:t xml:space="preserve"> - word</w:t>
       </w:r>
     </w:p>
     <w:p>
@@ -2751,7 +3083,111 @@
           <w:sz w:val="24"/>
           <w:szCs w:val="24"/>
         </w:rPr>
-        <w:t>We run this algorithm on both the test and train data and observe the accuracies.</w:t>
+        <w:t>We have</w:t>
+      </w:r>
+      <w:r>
+        <w:rPr>
+          <w:rFonts w:ascii="Times New Roman" w:hAnsi="Times New Roman" w:cs="Times New Roman"/>
+          <w:sz w:val="24"/>
+          <w:szCs w:val="24"/>
+        </w:rPr>
+        <w:t xml:space="preserve"> also used </w:t>
+      </w:r>
+      <w:r>
+        <w:rPr>
+          <w:rFonts w:ascii="Times New Roman" w:hAnsi="Times New Roman" w:cs="Times New Roman"/>
+          <w:b/>
+          <w:sz w:val="24"/>
+          <w:szCs w:val="24"/>
+        </w:rPr>
+        <w:t>Laplacian smoothing</w:t>
+      </w:r>
+      <w:r>
+        <w:rPr>
+          <w:rFonts w:ascii="Times New Roman" w:hAnsi="Times New Roman" w:cs="Times New Roman"/>
+          <w:sz w:val="24"/>
+          <w:szCs w:val="24"/>
+        </w:rPr>
+        <w:t xml:space="preserve"> to smooth our data</w:t>
+      </w:r>
+      <w:r>
+        <w:rPr>
+          <w:rFonts w:ascii="Times New Roman" w:hAnsi="Times New Roman" w:cs="Times New Roman"/>
+          <w:sz w:val="24"/>
+          <w:szCs w:val="24"/>
+        </w:rPr>
+        <w:t xml:space="preserve"> i.e. we have basically calculated the expected value of our posterior distribution</w:t>
+      </w:r>
+      <w:r>
+        <w:rPr>
+          <w:rFonts w:ascii="Times New Roman" w:hAnsi="Times New Roman" w:cs="Times New Roman"/>
+          <w:sz w:val="24"/>
+          <w:szCs w:val="24"/>
+        </w:rPr>
+        <w:t xml:space="preserve">. </w:t>
+      </w:r>
+      <w:r>
+        <w:rPr>
+          <w:rFonts w:ascii="Times New Roman" w:hAnsi="Times New Roman" w:cs="Times New Roman"/>
+          <w:sz w:val="24"/>
+          <w:szCs w:val="24"/>
+        </w:rPr>
+        <w:t>We have used t</w:t>
+      </w:r>
+      <w:r>
+        <w:rPr>
+          <w:rFonts w:ascii="Times New Roman" w:hAnsi="Times New Roman" w:cs="Times New Roman"/>
+          <w:sz w:val="24"/>
+          <w:szCs w:val="24"/>
+        </w:rPr>
+        <w:t xml:space="preserve">he smoothing factor </w:t>
+      </w:r>
+      <w:r>
+        <w:rPr>
+          <w:rFonts w:ascii="Arial" w:hAnsi="Arial" w:cs="Arial"/>
+          <w:b/>
+          <w:i/>
+          <w:iCs/>
+          <w:color w:val="252525"/>
+          <w:sz w:val="21"/>
+          <w:szCs w:val="21"/>
+          <w:shd w:val="clear" w:color="auto" w:fill="FFFFFF"/>
+        </w:rPr>
+        <w:t>α</w:t>
+      </w:r>
+      <w:r>
+        <w:rPr>
+          <w:rFonts w:ascii="Arial" w:hAnsi="Arial" w:cs="Arial"/>
+          <w:b/>
+          <w:i/>
+          <w:iCs/>
+          <w:color w:val="252525"/>
+          <w:sz w:val="21"/>
+          <w:szCs w:val="21"/>
+          <w:shd w:val="clear" w:color="auto" w:fill="FFFFFF"/>
+        </w:rPr>
+        <w:t xml:space="preserve"> = 0.</w:t>
+      </w:r>
+      <w:r>
+        <w:rPr>
+          <w:rFonts w:ascii="Arial" w:hAnsi="Arial" w:cs="Arial"/>
+          <w:b/>
+          <w:i/>
+          <w:iCs/>
+          <w:color w:val="252525"/>
+          <w:sz w:val="21"/>
+          <w:szCs w:val="21"/>
+          <w:shd w:val="clear" w:color="auto" w:fill="FFFFFF"/>
+        </w:rPr>
+        <w:t>1</w:t>
+      </w:r>
+      <w:r>
+        <w:rPr>
+          <w:rFonts w:ascii="Times New Roman" w:hAnsi="Times New Roman" w:cs="Times New Roman"/>
+          <w:sz w:val="24"/>
+          <w:szCs w:val="24"/>
+        </w:rPr>
+        <w:t xml:space="preserve"> in our case.</w:t>
       </w:r>
     </w:p>
     <w:p>
@@ -2761,12 +3197,18 @@
         <w:outlineLvl w:val="1"/>
         <w:rPr>
           <w:rFonts w:ascii="Times New Roman" w:hAnsi="Times New Roman" w:cs="Times New Roman"/>
-          <w:b/>
-          <w:sz w:val="24"/>
-          <w:szCs w:val="24"/>
-          <w:u w:val="single"/>
-        </w:rPr>
-      </w:pPr>
+          <w:sz w:val="24"/>
+          <w:szCs w:val="24"/>
+        </w:rPr>
+      </w:pPr>
+      <w:r>
+        <w:rPr>
+          <w:rFonts w:ascii="Times New Roman" w:hAnsi="Times New Roman" w:cs="Times New Roman"/>
+          <w:sz w:val="24"/>
+          <w:szCs w:val="24"/>
+        </w:rPr>
+        <w:t>We run this algorithm on both the test and train data and observe the accuracies.</w:t>
+      </w:r>
     </w:p>
     <w:p>
       <w:pPr>
@@ -2790,61 +3232,20 @@
         <w:rPr>
           <w:rFonts w:ascii="Times New Roman" w:hAnsi="Times New Roman" w:cs="Times New Roman"/>
           <w:b/>
-          <w:sz w:val="24"/>
+          <w:sz w:val="32"/>
           <w:szCs w:val="24"/>
           <w:u w:val="single"/>
         </w:rPr>
       </w:pPr>
-    </w:p>
-    <w:p>
-      <w:pPr>
-        <w:spacing w:before="200" w:after="0" w:line="240" w:lineRule="auto"/>
-        <w:jc w:val="both"/>
-        <w:outlineLvl w:val="1"/>
-        <w:rPr>
-          <w:rFonts w:ascii="Times New Roman" w:hAnsi="Times New Roman" w:cs="Times New Roman"/>
-          <w:b/>
-          <w:sz w:val="24"/>
+      <w:r>
+        <w:rPr>
+          <w:rFonts w:ascii="Times New Roman" w:hAnsi="Times New Roman" w:cs="Times New Roman"/>
+          <w:b/>
+          <w:sz w:val="32"/>
           <w:szCs w:val="24"/>
           <w:u w:val="single"/>
         </w:rPr>
-      </w:pPr>
-    </w:p>
-    <w:p>
-      <w:pPr>
-        <w:spacing w:before="200" w:after="0" w:line="240" w:lineRule="auto"/>
-        <w:jc w:val="both"/>
-        <w:outlineLvl w:val="1"/>
-        <w:rPr>
-          <w:rFonts w:ascii="Times New Roman" w:hAnsi="Times New Roman" w:cs="Times New Roman"/>
-          <w:b/>
-          <w:sz w:val="24"/>
-          <w:szCs w:val="24"/>
-          <w:u w:val="single"/>
-        </w:rPr>
-      </w:pPr>
-    </w:p>
-    <w:p>
-      <w:pPr>
-        <w:spacing w:before="200" w:after="0" w:line="240" w:lineRule="auto"/>
-        <w:jc w:val="both"/>
-        <w:outlineLvl w:val="1"/>
-        <w:rPr>
-          <w:rFonts w:ascii="Times New Roman" w:hAnsi="Times New Roman" w:cs="Times New Roman"/>
-          <w:b/>
-          <w:sz w:val="32"/>
-          <w:szCs w:val="24"/>
-          <w:u w:val="single"/>
-        </w:rPr>
-      </w:pPr>
-      <w:r>
-        <w:rPr>
-          <w:rFonts w:ascii="Times New Roman" w:hAnsi="Times New Roman" w:cs="Times New Roman"/>
-          <w:b/>
-          <w:sz w:val="32"/>
-          <w:szCs w:val="24"/>
-          <w:u w:val="single"/>
-        </w:rPr>
+        <w:lastRenderedPageBreak/>
         <w:t>Observations:</w:t>
       </w:r>
     </w:p>
@@ -4642,33 +5043,17 @@
           <w:sz w:val="24"/>
           <w:szCs w:val="24"/>
         </w:rPr>
-        <w:t>Following are the observations for the Naïve Bayes Classifier when we sp</w:t>
-      </w:r>
-      <w:r>
-        <w:rPr>
-          <w:rFonts w:ascii="Times New Roman" w:hAnsi="Times New Roman" w:cs="Times New Roman"/>
-          <w:sz w:val="24"/>
-          <w:szCs w:val="24"/>
-        </w:rPr>
-        <w:t xml:space="preserve">lit the train and test data in </w:t>
-      </w:r>
-      <w:r>
-        <w:rPr>
-          <w:rFonts w:ascii="Times New Roman" w:hAnsi="Times New Roman" w:cs="Times New Roman"/>
-          <w:b/>
-          <w:sz w:val="24"/>
-          <w:szCs w:val="24"/>
-        </w:rPr>
-        <w:t>4</w:t>
-      </w:r>
-      <w:r>
-        <w:rPr>
-          <w:rFonts w:ascii="Times New Roman" w:hAnsi="Times New Roman" w:cs="Times New Roman"/>
-          <w:b/>
-          <w:sz w:val="24"/>
-          <w:szCs w:val="24"/>
-        </w:rPr>
-        <w:t>:1</w:t>
+        <w:lastRenderedPageBreak/>
+        <w:t xml:space="preserve">Following are the observations for the Naïve Bayes Classifier when we split the train and test data in </w:t>
+      </w:r>
+      <w:r>
+        <w:rPr>
+          <w:rFonts w:ascii="Times New Roman" w:hAnsi="Times New Roman" w:cs="Times New Roman"/>
+          <w:b/>
+          <w:sz w:val="24"/>
+          <w:szCs w:val="24"/>
+        </w:rPr>
+        <w:t>4:1</w:t>
       </w:r>
       <w:r>
         <w:rPr>
@@ -6384,6 +6769,923 @@
         </w:rPr>
       </w:pPr>
     </w:p>
+    <w:p>
+      <w:pPr>
+        <w:spacing w:before="200" w:after="0" w:line="240" w:lineRule="auto"/>
+        <w:jc w:val="both"/>
+        <w:outlineLvl w:val="1"/>
+        <w:rPr>
+          <w:rFonts w:ascii="Times New Roman" w:hAnsi="Times New Roman" w:cs="Times New Roman"/>
+          <w:sz w:val="24"/>
+          <w:szCs w:val="24"/>
+        </w:rPr>
+      </w:pPr>
+    </w:p>
+    <w:p>
+      <w:pPr>
+        <w:spacing w:before="200" w:after="0" w:line="240" w:lineRule="auto"/>
+        <w:jc w:val="both"/>
+        <w:outlineLvl w:val="1"/>
+        <w:rPr>
+          <w:rFonts w:ascii="Times New Roman" w:hAnsi="Times New Roman" w:cs="Times New Roman"/>
+          <w:sz w:val="24"/>
+          <w:szCs w:val="24"/>
+        </w:rPr>
+      </w:pPr>
+    </w:p>
+    <w:p>
+      <w:pPr>
+        <w:spacing w:before="200" w:after="0" w:line="240" w:lineRule="auto"/>
+        <w:jc w:val="both"/>
+        <w:outlineLvl w:val="1"/>
+        <w:rPr>
+          <w:rFonts w:ascii="Times New Roman" w:hAnsi="Times New Roman" w:cs="Times New Roman"/>
+          <w:sz w:val="24"/>
+          <w:szCs w:val="24"/>
+        </w:rPr>
+      </w:pPr>
+      <w:r>
+        <w:rPr>
+          <w:rFonts w:ascii="Times New Roman" w:hAnsi="Times New Roman" w:cs="Times New Roman"/>
+          <w:sz w:val="24"/>
+          <w:szCs w:val="24"/>
+        </w:rPr>
+        <w:lastRenderedPageBreak/>
+        <w:t>Here is the visual representation of the various accuracies based on the “threshold” value and the type of data (train or test).</w:t>
+      </w:r>
+    </w:p>
+    <w:p>
+      <w:pPr>
+        <w:spacing w:before="200" w:after="0" w:line="240" w:lineRule="auto"/>
+        <w:jc w:val="both"/>
+        <w:outlineLvl w:val="1"/>
+        <w:rPr>
+          <w:rFonts w:ascii="Times New Roman" w:hAnsi="Times New Roman" w:cs="Times New Roman"/>
+          <w:sz w:val="24"/>
+          <w:szCs w:val="24"/>
+        </w:rPr>
+      </w:pPr>
+      <w:r>
+        <w:rPr>
+          <w:rFonts w:ascii="Times New Roman" w:hAnsi="Times New Roman" w:cs="Times New Roman"/>
+          <w:sz w:val="24"/>
+          <w:szCs w:val="24"/>
+        </w:rPr>
+        <w:t xml:space="preserve"> </w:t>
+      </w:r>
+      <w:r>
+        <w:rPr>
+          <w:rFonts w:ascii="Times New Roman" w:hAnsi="Times New Roman" w:cs="Times New Roman"/>
+          <w:sz w:val="24"/>
+          <w:szCs w:val="24"/>
+        </w:rPr>
+        <w:drawing>
+          <wp:inline distT="0" distB="0" distL="0" distR="0" wp14:anchorId="5339F323" wp14:editId="71315549">
+            <wp:extent cx="4610100" cy="3457575"/>
+            <wp:effectExtent l="0" t="0" r="0" b="9525"/>
+            <wp:docPr id="3" name="Picture 3"/>
+            <wp:cNvGraphicFramePr>
+              <a:graphicFrameLocks xmlns:a="http://schemas.openxmlformats.org/drawingml/2006/main" noChangeAspect="1"/>
+            </wp:cNvGraphicFramePr>
+            <a:graphic xmlns:a="http://schemas.openxmlformats.org/drawingml/2006/main">
+              <a:graphicData uri="http://schemas.openxmlformats.org/drawingml/2006/picture">
+                <pic:pic xmlns:pic="http://schemas.openxmlformats.org/drawingml/2006/picture">
+                  <pic:nvPicPr>
+                    <pic:cNvPr id="0" name=""/>
+                    <pic:cNvPicPr/>
+                  </pic:nvPicPr>
+                  <pic:blipFill>
+                    <a:blip r:embed="rId8"/>
+                    <a:stretch>
+                      <a:fillRect/>
+                    </a:stretch>
+                  </pic:blipFill>
+                  <pic:spPr>
+                    <a:xfrm>
+                      <a:off x="0" y="0"/>
+                      <a:ext cx="4616008" cy="3462006"/>
+                    </a:xfrm>
+                    <a:prstGeom prst="rect">
+                      <a:avLst/>
+                    </a:prstGeom>
+                  </pic:spPr>
+                </pic:pic>
+              </a:graphicData>
+            </a:graphic>
+          </wp:inline>
+        </w:drawing>
+      </w:r>
+    </w:p>
+    <w:p>
+      <w:pPr>
+        <w:spacing w:before="200" w:after="0" w:line="240" w:lineRule="auto"/>
+        <w:jc w:val="both"/>
+        <w:outlineLvl w:val="1"/>
+        <w:rPr>
+          <w:rFonts w:ascii="Times New Roman" w:hAnsi="Times New Roman" w:cs="Times New Roman"/>
+          <w:sz w:val="24"/>
+          <w:szCs w:val="24"/>
+        </w:rPr>
+      </w:pPr>
+    </w:p>
+    <w:p>
+      <w:pPr>
+        <w:spacing w:before="200" w:after="0" w:line="240" w:lineRule="auto"/>
+        <w:jc w:val="both"/>
+        <w:outlineLvl w:val="1"/>
+        <w:rPr>
+          <w:rFonts w:ascii="Times New Roman" w:hAnsi="Times New Roman" w:cs="Times New Roman"/>
+          <w:sz w:val="24"/>
+          <w:szCs w:val="24"/>
+        </w:rPr>
+      </w:pPr>
+    </w:p>
+    <w:p>
+      <w:pPr>
+        <w:spacing w:before="200" w:after="0" w:line="240" w:lineRule="auto"/>
+        <w:jc w:val="both"/>
+        <w:outlineLvl w:val="1"/>
+        <w:rPr>
+          <w:rFonts w:ascii="Times New Roman" w:hAnsi="Times New Roman" w:cs="Times New Roman"/>
+          <w:sz w:val="24"/>
+          <w:szCs w:val="24"/>
+        </w:rPr>
+      </w:pPr>
+      <w:r>
+        <w:rPr>
+          <w:rFonts w:ascii="Times New Roman" w:hAnsi="Times New Roman" w:cs="Times New Roman"/>
+          <w:sz w:val="24"/>
+          <w:szCs w:val="24"/>
+        </w:rPr>
+        <w:drawing>
+          <wp:anchor distT="0" distB="0" distL="114300" distR="114300" simplePos="0" relativeHeight="251658240" behindDoc="0" locked="0" layoutInCell="1" allowOverlap="1">
+            <wp:simplePos x="0" y="0"/>
+            <wp:positionH relativeFrom="column">
+              <wp:align>left</wp:align>
+            </wp:positionH>
+            <wp:positionV relativeFrom="paragraph">
+              <wp:align>top</wp:align>
+            </wp:positionV>
+            <wp:extent cx="4699000" cy="3524250"/>
+            <wp:effectExtent l="0" t="0" r="6350" b="0"/>
+            <wp:wrapSquare wrapText="bothSides"/>
+            <wp:docPr id="4" name="Picture 4"/>
+            <wp:cNvGraphicFramePr>
+              <a:graphicFrameLocks xmlns:a="http://schemas.openxmlformats.org/drawingml/2006/main" noChangeAspect="1"/>
+            </wp:cNvGraphicFramePr>
+            <a:graphic xmlns:a="http://schemas.openxmlformats.org/drawingml/2006/main">
+              <a:graphicData uri="http://schemas.openxmlformats.org/drawingml/2006/picture">
+                <pic:pic xmlns:pic="http://schemas.openxmlformats.org/drawingml/2006/picture">
+                  <pic:nvPicPr>
+                    <pic:cNvPr id="0" name=""/>
+                    <pic:cNvPicPr/>
+                  </pic:nvPicPr>
+                  <pic:blipFill>
+                    <a:blip r:embed="rId9">
+                      <a:extLst>
+                        <a:ext uri="{28A0092B-C50C-407E-A947-70E740481C1C}">
+                          <a14:useLocalDpi xmlns:a14="http://schemas.microsoft.com/office/drawing/2010/main" val="0"/>
+                        </a:ext>
+                      </a:extLst>
+                    </a:blip>
+                    <a:stretch>
+                      <a:fillRect/>
+                    </a:stretch>
+                  </pic:blipFill>
+                  <pic:spPr>
+                    <a:xfrm>
+                      <a:off x="0" y="0"/>
+                      <a:ext cx="4699000" cy="3524250"/>
+                    </a:xfrm>
+                    <a:prstGeom prst="rect">
+                      <a:avLst/>
+                    </a:prstGeom>
+                  </pic:spPr>
+                </pic:pic>
+              </a:graphicData>
+            </a:graphic>
+          </wp:anchor>
+        </w:drawing>
+      </w:r>
+      <w:r>
+        <w:rPr>
+          <w:rFonts w:ascii="Times New Roman" w:hAnsi="Times New Roman" w:cs="Times New Roman"/>
+          <w:sz w:val="24"/>
+          <w:szCs w:val="24"/>
+        </w:rPr>
+        <w:br w:type="textWrapping" w:clear="all"/>
+      </w:r>
+      <w:r>
+        <w:rPr>
+          <w:rFonts w:ascii="Times New Roman" w:hAnsi="Times New Roman" w:cs="Times New Roman"/>
+          <w:sz w:val="24"/>
+          <w:szCs w:val="24"/>
+        </w:rPr>
+        <w:lastRenderedPageBreak/>
+        <w:drawing>
+          <wp:inline distT="0" distB="0" distL="0" distR="0" wp14:anchorId="31B29E3A" wp14:editId="2C6CF63B">
+            <wp:extent cx="4737100" cy="3552825"/>
+            <wp:effectExtent l="0" t="0" r="6350" b="9525"/>
+            <wp:docPr id="5" name="Picture 5"/>
+            <wp:cNvGraphicFramePr>
+              <a:graphicFrameLocks xmlns:a="http://schemas.openxmlformats.org/drawingml/2006/main" noChangeAspect="1"/>
+            </wp:cNvGraphicFramePr>
+            <a:graphic xmlns:a="http://schemas.openxmlformats.org/drawingml/2006/main">
+              <a:graphicData uri="http://schemas.openxmlformats.org/drawingml/2006/picture">
+                <pic:pic xmlns:pic="http://schemas.openxmlformats.org/drawingml/2006/picture">
+                  <pic:nvPicPr>
+                    <pic:cNvPr id="0" name=""/>
+                    <pic:cNvPicPr/>
+                  </pic:nvPicPr>
+                  <pic:blipFill>
+                    <a:blip r:embed="rId10"/>
+                    <a:stretch>
+                      <a:fillRect/>
+                    </a:stretch>
+                  </pic:blipFill>
+                  <pic:spPr>
+                    <a:xfrm>
+                      <a:off x="0" y="0"/>
+                      <a:ext cx="4737100" cy="3552825"/>
+                    </a:xfrm>
+                    <a:prstGeom prst="rect">
+                      <a:avLst/>
+                    </a:prstGeom>
+                  </pic:spPr>
+                </pic:pic>
+              </a:graphicData>
+            </a:graphic>
+          </wp:inline>
+        </w:drawing>
+      </w:r>
+    </w:p>
+    <w:p>
+      <w:pPr>
+        <w:spacing w:before="200" w:after="0" w:line="240" w:lineRule="auto"/>
+        <w:jc w:val="both"/>
+        <w:outlineLvl w:val="1"/>
+        <w:rPr>
+          <w:rFonts w:ascii="Times New Roman" w:hAnsi="Times New Roman" w:cs="Times New Roman"/>
+          <w:sz w:val="24"/>
+          <w:szCs w:val="24"/>
+        </w:rPr>
+      </w:pPr>
+    </w:p>
+    <w:p>
+      <w:pPr>
+        <w:spacing w:before="200" w:after="0" w:line="240" w:lineRule="auto"/>
+        <w:jc w:val="both"/>
+        <w:outlineLvl w:val="1"/>
+        <w:rPr>
+          <w:rFonts w:ascii="Times New Roman" w:hAnsi="Times New Roman" w:cs="Times New Roman"/>
+          <w:sz w:val="24"/>
+          <w:szCs w:val="24"/>
+        </w:rPr>
+      </w:pPr>
+      <w:r>
+        <w:rPr>
+          <w:rFonts w:ascii="Times New Roman" w:hAnsi="Times New Roman" w:cs="Times New Roman"/>
+          <w:sz w:val="24"/>
+          <w:szCs w:val="24"/>
+        </w:rPr>
+        <w:drawing>
+          <wp:anchor distT="0" distB="0" distL="114300" distR="114300" simplePos="0" relativeHeight="251659264" behindDoc="0" locked="0" layoutInCell="1" allowOverlap="1">
+            <wp:simplePos x="0" y="0"/>
+            <wp:positionH relativeFrom="column">
+              <wp:align>left</wp:align>
+            </wp:positionH>
+            <wp:positionV relativeFrom="paragraph">
+              <wp:align>top</wp:align>
+            </wp:positionV>
+            <wp:extent cx="4864100" cy="3648075"/>
+            <wp:effectExtent l="0" t="0" r="0" b="9525"/>
+            <wp:wrapSquare wrapText="bothSides"/>
+            <wp:docPr id="6" name="Picture 6"/>
+            <wp:cNvGraphicFramePr>
+              <a:graphicFrameLocks xmlns:a="http://schemas.openxmlformats.org/drawingml/2006/main" noChangeAspect="1"/>
+            </wp:cNvGraphicFramePr>
+            <a:graphic xmlns:a="http://schemas.openxmlformats.org/drawingml/2006/main">
+              <a:graphicData uri="http://schemas.openxmlformats.org/drawingml/2006/picture">
+                <pic:pic xmlns:pic="http://schemas.openxmlformats.org/drawingml/2006/picture">
+                  <pic:nvPicPr>
+                    <pic:cNvPr id="0" name=""/>
+                    <pic:cNvPicPr/>
+                  </pic:nvPicPr>
+                  <pic:blipFill>
+                    <a:blip r:embed="rId11">
+                      <a:extLst>
+                        <a:ext uri="{28A0092B-C50C-407E-A947-70E740481C1C}">
+                          <a14:useLocalDpi xmlns:a14="http://schemas.microsoft.com/office/drawing/2010/main" val="0"/>
+                        </a:ext>
+                      </a:extLst>
+                    </a:blip>
+                    <a:stretch>
+                      <a:fillRect/>
+                    </a:stretch>
+                  </pic:blipFill>
+                  <pic:spPr>
+                    <a:xfrm>
+                      <a:off x="0" y="0"/>
+                      <a:ext cx="4864100" cy="3648075"/>
+                    </a:xfrm>
+                    <a:prstGeom prst="rect">
+                      <a:avLst/>
+                    </a:prstGeom>
+                  </pic:spPr>
+                </pic:pic>
+              </a:graphicData>
+            </a:graphic>
+          </wp:anchor>
+        </w:drawing>
+      </w:r>
+      <w:r>
+        <w:rPr>
+          <w:rFonts w:ascii="Times New Roman" w:hAnsi="Times New Roman" w:cs="Times New Roman"/>
+          <w:sz w:val="24"/>
+          <w:szCs w:val="24"/>
+        </w:rPr>
+        <w:br w:type="textWrapping" w:clear="all"/>
+      </w:r>
+    </w:p>
+    <w:p>
+      <w:pPr>
+        <w:spacing w:before="200" w:after="0" w:line="240" w:lineRule="auto"/>
+        <w:jc w:val="both"/>
+        <w:outlineLvl w:val="1"/>
+        <w:rPr>
+          <w:rFonts w:ascii="Times New Roman" w:hAnsi="Times New Roman" w:cs="Times New Roman"/>
+          <w:sz w:val="24"/>
+          <w:szCs w:val="24"/>
+        </w:rPr>
+      </w:pPr>
+    </w:p>
+    <w:p>
+      <w:pPr>
+        <w:spacing w:before="200" w:after="0" w:line="240" w:lineRule="auto"/>
+        <w:jc w:val="both"/>
+        <w:outlineLvl w:val="1"/>
+        <w:rPr>
+          <w:rFonts w:ascii="Times New Roman" w:hAnsi="Times New Roman" w:cs="Times New Roman"/>
+          <w:sz w:val="24"/>
+          <w:szCs w:val="24"/>
+        </w:rPr>
+      </w:pPr>
+      <w:r>
+        <w:rPr>
+          <w:rFonts w:ascii="Times New Roman" w:hAnsi="Times New Roman" w:cs="Times New Roman"/>
+          <w:sz w:val="24"/>
+          <w:szCs w:val="24"/>
+        </w:rPr>
+        <w:lastRenderedPageBreak/>
+        <w:t>We can make the following deductions from the above graphs:</w:t>
+      </w:r>
+    </w:p>
+    <w:p>
+      <w:pPr>
+        <w:pStyle w:val="ListParagraph"/>
+        <w:numPr>
+          <w:ilvl w:val="0"/>
+          <w:numId w:val="6"/>
+        </w:numPr>
+        <w:spacing w:before="200" w:after="0" w:line="240" w:lineRule="auto"/>
+        <w:jc w:val="both"/>
+        <w:outlineLvl w:val="1"/>
+        <w:rPr>
+          <w:rFonts w:ascii="Times New Roman" w:hAnsi="Times New Roman" w:cs="Times New Roman"/>
+          <w:sz w:val="24"/>
+          <w:szCs w:val="24"/>
+        </w:rPr>
+      </w:pPr>
+      <w:r>
+        <w:rPr>
+          <w:rFonts w:ascii="Times New Roman" w:hAnsi="Times New Roman" w:cs="Times New Roman"/>
+          <w:sz w:val="24"/>
+          <w:szCs w:val="24"/>
+        </w:rPr>
+        <w:t xml:space="preserve">The accuracy of Naïve Bayes Classifier </w:t>
+      </w:r>
+      <w:r>
+        <w:rPr>
+          <w:rFonts w:ascii="Times New Roman" w:hAnsi="Times New Roman" w:cs="Times New Roman"/>
+          <w:b/>
+          <w:sz w:val="24"/>
+          <w:szCs w:val="24"/>
+        </w:rPr>
+        <w:t xml:space="preserve">increases </w:t>
+      </w:r>
+      <w:r>
+        <w:rPr>
+          <w:rFonts w:ascii="Times New Roman" w:hAnsi="Times New Roman" w:cs="Times New Roman"/>
+          <w:b/>
+          <w:sz w:val="24"/>
+          <w:szCs w:val="24"/>
+        </w:rPr>
+        <w:t>significantly from 63% to 94%</w:t>
+      </w:r>
+      <w:r>
+        <w:rPr>
+          <w:rFonts w:ascii="Times New Roman" w:hAnsi="Times New Roman" w:cs="Times New Roman"/>
+          <w:sz w:val="24"/>
+          <w:szCs w:val="24"/>
+        </w:rPr>
+        <w:t xml:space="preserve"> for the test data </w:t>
+      </w:r>
+      <w:r>
+        <w:rPr>
+          <w:rFonts w:ascii="Times New Roman" w:hAnsi="Times New Roman" w:cs="Times New Roman"/>
+          <w:b/>
+          <w:sz w:val="24"/>
+          <w:szCs w:val="24"/>
+        </w:rPr>
+        <w:t>when we increase the ratio of train to test data from 1:1 to 4:1</w:t>
+      </w:r>
+      <w:r>
+        <w:rPr>
+          <w:rFonts w:ascii="Times New Roman" w:hAnsi="Times New Roman" w:cs="Times New Roman"/>
+          <w:sz w:val="24"/>
+          <w:szCs w:val="24"/>
+        </w:rPr>
+        <w:t>, which means</w:t>
+      </w:r>
+      <w:r>
+        <w:rPr>
+          <w:rFonts w:ascii="Times New Roman" w:hAnsi="Times New Roman" w:cs="Times New Roman"/>
+          <w:sz w:val="24"/>
+          <w:szCs w:val="24"/>
+        </w:rPr>
+        <w:t>,</w:t>
+      </w:r>
+      <w:r>
+        <w:rPr>
+          <w:rFonts w:ascii="Times New Roman" w:hAnsi="Times New Roman" w:cs="Times New Roman"/>
+          <w:sz w:val="24"/>
+          <w:szCs w:val="24"/>
+        </w:rPr>
+        <w:t xml:space="preserve"> the more we train</w:t>
+      </w:r>
+      <w:r>
+        <w:rPr>
+          <w:rFonts w:ascii="Times New Roman" w:hAnsi="Times New Roman" w:cs="Times New Roman"/>
+          <w:sz w:val="24"/>
+          <w:szCs w:val="24"/>
+        </w:rPr>
+        <w:t>,</w:t>
+      </w:r>
+      <w:r>
+        <w:rPr>
+          <w:rFonts w:ascii="Times New Roman" w:hAnsi="Times New Roman" w:cs="Times New Roman"/>
+          <w:sz w:val="24"/>
+          <w:szCs w:val="24"/>
+        </w:rPr>
+        <w:t xml:space="preserve"> the better is the accuracy for this classifier.</w:t>
+      </w:r>
+    </w:p>
+    <w:p>
+      <w:pPr>
+        <w:pStyle w:val="ListParagraph"/>
+        <w:spacing w:before="200" w:after="0" w:line="240" w:lineRule="auto"/>
+        <w:jc w:val="both"/>
+        <w:outlineLvl w:val="1"/>
+        <w:rPr>
+          <w:rFonts w:ascii="Times New Roman" w:hAnsi="Times New Roman" w:cs="Times New Roman"/>
+          <w:sz w:val="24"/>
+          <w:szCs w:val="24"/>
+        </w:rPr>
+      </w:pPr>
+    </w:p>
+    <w:p>
+      <w:pPr>
+        <w:pStyle w:val="ListParagraph"/>
+        <w:numPr>
+          <w:ilvl w:val="0"/>
+          <w:numId w:val="6"/>
+        </w:numPr>
+        <w:spacing w:before="200" w:after="0" w:line="240" w:lineRule="auto"/>
+        <w:jc w:val="both"/>
+        <w:outlineLvl w:val="1"/>
+        <w:rPr>
+          <w:rFonts w:ascii="Times New Roman" w:hAnsi="Times New Roman" w:cs="Times New Roman"/>
+          <w:sz w:val="24"/>
+          <w:szCs w:val="24"/>
+        </w:rPr>
+      </w:pPr>
+      <w:r>
+        <w:rPr>
+          <w:rFonts w:ascii="Times New Roman" w:hAnsi="Times New Roman" w:cs="Times New Roman"/>
+          <w:b/>
+          <w:sz w:val="24"/>
+          <w:szCs w:val="24"/>
+        </w:rPr>
+        <w:t xml:space="preserve">The hash tags and the obscene junk words do not </w:t>
+      </w:r>
+      <w:r>
+        <w:rPr>
+          <w:rFonts w:ascii="Times New Roman" w:hAnsi="Times New Roman" w:cs="Times New Roman"/>
+          <w:b/>
+          <w:sz w:val="24"/>
+          <w:szCs w:val="24"/>
+        </w:rPr>
+        <w:t>form the best of the feature sets</w:t>
+      </w:r>
+      <w:r>
+        <w:rPr>
+          <w:rFonts w:ascii="Times New Roman" w:hAnsi="Times New Roman" w:cs="Times New Roman"/>
+          <w:sz w:val="24"/>
+          <w:szCs w:val="24"/>
+        </w:rPr>
+        <w:t xml:space="preserve"> to determining the gender of a user, which means that even if we remove them we will still get a</w:t>
+      </w:r>
+      <w:r>
+        <w:rPr>
+          <w:rFonts w:ascii="Times New Roman" w:hAnsi="Times New Roman" w:cs="Times New Roman"/>
+          <w:sz w:val="24"/>
+          <w:szCs w:val="24"/>
+        </w:rPr>
+        <w:t xml:space="preserve"> very good accuracy in our case (i.e. for “Remaining words” and “Words below threshold”)</w:t>
+      </w:r>
+    </w:p>
+    <w:p>
+      <w:pPr>
+        <w:pStyle w:val="ListParagraph"/>
+        <w:rPr>
+          <w:rFonts w:ascii="Times New Roman" w:hAnsi="Times New Roman" w:cs="Times New Roman"/>
+          <w:sz w:val="24"/>
+          <w:szCs w:val="24"/>
+        </w:rPr>
+      </w:pPr>
+    </w:p>
+    <w:p>
+      <w:pPr>
+        <w:pStyle w:val="ListParagraph"/>
+        <w:numPr>
+          <w:ilvl w:val="0"/>
+          <w:numId w:val="6"/>
+        </w:numPr>
+        <w:spacing w:before="200" w:after="0" w:line="240" w:lineRule="auto"/>
+        <w:jc w:val="both"/>
+        <w:outlineLvl w:val="1"/>
+        <w:rPr>
+          <w:rFonts w:ascii="Times New Roman" w:hAnsi="Times New Roman" w:cs="Times New Roman"/>
+          <w:sz w:val="24"/>
+          <w:szCs w:val="24"/>
+        </w:rPr>
+      </w:pPr>
+      <w:r>
+        <w:rPr>
+          <w:rFonts w:ascii="Times New Roman" w:hAnsi="Times New Roman" w:cs="Times New Roman"/>
+          <w:b/>
+          <w:sz w:val="24"/>
+          <w:szCs w:val="24"/>
+        </w:rPr>
+        <w:t>The train data accuracy is almost the same (~93%)</w:t>
+      </w:r>
+      <w:r>
+        <w:rPr>
+          <w:rFonts w:ascii="Times New Roman" w:hAnsi="Times New Roman" w:cs="Times New Roman"/>
+          <w:sz w:val="24"/>
+          <w:szCs w:val="24"/>
+        </w:rPr>
+        <w:t xml:space="preserve"> whichever way we split the train and test data.</w:t>
+      </w:r>
+    </w:p>
+    <w:p>
+      <w:pPr>
+        <w:pStyle w:val="ListParagraph"/>
+        <w:rPr>
+          <w:rFonts w:ascii="Times New Roman" w:hAnsi="Times New Roman" w:cs="Times New Roman"/>
+          <w:sz w:val="24"/>
+          <w:szCs w:val="24"/>
+        </w:rPr>
+      </w:pPr>
+    </w:p>
+    <w:p>
+      <w:pPr>
+        <w:pStyle w:val="ListParagraph"/>
+        <w:numPr>
+          <w:ilvl w:val="0"/>
+          <w:numId w:val="6"/>
+        </w:numPr>
+        <w:spacing w:before="200" w:after="0" w:line="240" w:lineRule="auto"/>
+        <w:jc w:val="both"/>
+        <w:outlineLvl w:val="1"/>
+        <w:rPr>
+          <w:rFonts w:ascii="Times New Roman" w:hAnsi="Times New Roman" w:cs="Times New Roman"/>
+          <w:sz w:val="24"/>
+          <w:szCs w:val="24"/>
+        </w:rPr>
+      </w:pPr>
+      <w:r>
+        <w:rPr>
+          <w:rFonts w:ascii="Times New Roman" w:hAnsi="Times New Roman" w:cs="Times New Roman"/>
+          <w:sz w:val="24"/>
+          <w:szCs w:val="24"/>
+        </w:rPr>
+        <w:t xml:space="preserve">We get the best </w:t>
+      </w:r>
+      <w:r>
+        <w:rPr>
+          <w:rFonts w:ascii="Times New Roman" w:hAnsi="Times New Roman" w:cs="Times New Roman"/>
+          <w:b/>
+          <w:sz w:val="24"/>
+          <w:szCs w:val="24"/>
+        </w:rPr>
+        <w:t>accuracy</w:t>
+      </w:r>
+      <w:r>
+        <w:rPr>
+          <w:rFonts w:ascii="Times New Roman" w:hAnsi="Times New Roman" w:cs="Times New Roman"/>
+          <w:sz w:val="24"/>
+          <w:szCs w:val="24"/>
+        </w:rPr>
+        <w:t xml:space="preserve"> of </w:t>
+      </w:r>
+      <w:r>
+        <w:rPr>
+          <w:rFonts w:ascii="Times New Roman" w:hAnsi="Times New Roman" w:cs="Times New Roman"/>
+          <w:b/>
+          <w:sz w:val="24"/>
+          <w:szCs w:val="24"/>
+        </w:rPr>
+        <w:t>60.38%</w:t>
+      </w:r>
+      <w:r>
+        <w:rPr>
+          <w:rFonts w:ascii="Times New Roman" w:hAnsi="Times New Roman" w:cs="Times New Roman"/>
+          <w:sz w:val="24"/>
+          <w:szCs w:val="24"/>
+        </w:rPr>
+        <w:t xml:space="preserve"> if we run the </w:t>
+      </w:r>
+      <w:r>
+        <w:rPr>
+          <w:rFonts w:ascii="Times New Roman" w:hAnsi="Times New Roman" w:cs="Times New Roman"/>
+          <w:b/>
+          <w:sz w:val="24"/>
+          <w:szCs w:val="24"/>
+        </w:rPr>
+        <w:t>Naïve Bayes on the test data</w:t>
+      </w:r>
+      <w:r>
+        <w:rPr>
+          <w:rFonts w:ascii="Times New Roman" w:hAnsi="Times New Roman" w:cs="Times New Roman"/>
+          <w:sz w:val="24"/>
+          <w:szCs w:val="24"/>
+        </w:rPr>
+        <w:t xml:space="preserve"> and if we use the words below threshold of 5 in the case of the </w:t>
+      </w:r>
+      <w:r>
+        <w:rPr>
+          <w:rFonts w:ascii="Times New Roman" w:hAnsi="Times New Roman" w:cs="Times New Roman"/>
+          <w:b/>
+          <w:sz w:val="24"/>
+          <w:szCs w:val="24"/>
+        </w:rPr>
+        <w:t>1:1</w:t>
+      </w:r>
+      <w:r>
+        <w:rPr>
+          <w:rFonts w:ascii="Times New Roman" w:hAnsi="Times New Roman" w:cs="Times New Roman"/>
+          <w:sz w:val="24"/>
+          <w:szCs w:val="24"/>
+        </w:rPr>
+        <w:t xml:space="preserve"> train and test data split up. This gives us the best feature set and hence helps us in reducing the original feature to include only those words that contribute the most.</w:t>
+      </w:r>
+      <w:r>
+        <w:rPr>
+          <w:rFonts w:ascii="Times New Roman" w:hAnsi="Times New Roman" w:cs="Times New Roman"/>
+          <w:sz w:val="24"/>
+          <w:szCs w:val="24"/>
+        </w:rPr>
+        <w:t xml:space="preserve"> </w:t>
+      </w:r>
+      <w:r>
+        <w:rPr>
+          <w:rFonts w:ascii="Times New Roman" w:hAnsi="Times New Roman" w:cs="Times New Roman"/>
+          <w:sz w:val="24"/>
+          <w:szCs w:val="24"/>
+        </w:rPr>
+        <w:t xml:space="preserve">Even </w:t>
+      </w:r>
+      <w:r>
+        <w:rPr>
+          <w:rFonts w:ascii="Times New Roman" w:hAnsi="Times New Roman" w:cs="Times New Roman"/>
+          <w:sz w:val="24"/>
+          <w:szCs w:val="24"/>
+        </w:rPr>
+        <w:t>though a threshold of 0</w:t>
+      </w:r>
+      <w:r>
+        <w:rPr>
+          <w:rFonts w:ascii="Times New Roman" w:hAnsi="Times New Roman" w:cs="Times New Roman"/>
+          <w:sz w:val="24"/>
+          <w:szCs w:val="24"/>
+        </w:rPr>
+        <w:t xml:space="preserve"> gives </w:t>
+      </w:r>
+      <w:r>
+        <w:rPr>
+          <w:rFonts w:ascii="Times New Roman" w:hAnsi="Times New Roman" w:cs="Times New Roman"/>
+          <w:sz w:val="24"/>
+          <w:szCs w:val="24"/>
+        </w:rPr>
+        <w:t>a slightly better accuracy of 63</w:t>
+      </w:r>
+      <w:r>
+        <w:rPr>
+          <w:rFonts w:ascii="Times New Roman" w:hAnsi="Times New Roman" w:cs="Times New Roman"/>
+          <w:sz w:val="24"/>
+          <w:szCs w:val="24"/>
+        </w:rPr>
+        <w:t>% but this is a trade-off we are willing to do considering we are able to reduce our feature set</w:t>
+      </w:r>
+      <w:r>
+        <w:rPr>
+          <w:rFonts w:ascii="Times New Roman" w:hAnsi="Times New Roman" w:cs="Times New Roman"/>
+          <w:sz w:val="24"/>
+          <w:szCs w:val="24"/>
+        </w:rPr>
+        <w:t xml:space="preserve"> by approximately </w:t>
+      </w:r>
+      <w:r>
+        <w:rPr>
+          <w:rFonts w:ascii="Times New Roman" w:hAnsi="Times New Roman" w:cs="Times New Roman"/>
+          <w:sz w:val="24"/>
+          <w:szCs w:val="24"/>
+        </w:rPr>
+        <w:t>340 words</w:t>
+      </w:r>
+      <w:r>
+        <w:rPr>
+          <w:rFonts w:ascii="Times New Roman" w:hAnsi="Times New Roman" w:cs="Times New Roman"/>
+          <w:sz w:val="24"/>
+          <w:szCs w:val="24"/>
+        </w:rPr>
+        <w:t>.</w:t>
+      </w:r>
+    </w:p>
+    <w:p>
+      <w:pPr>
+        <w:pStyle w:val="NoSpacing"/>
+      </w:pPr>
+    </w:p>
+    <w:p>
+      <w:pPr>
+        <w:pStyle w:val="ListParagraph"/>
+        <w:numPr>
+          <w:ilvl w:val="0"/>
+          <w:numId w:val="6"/>
+        </w:numPr>
+        <w:spacing w:before="200" w:after="0" w:line="240" w:lineRule="auto"/>
+        <w:jc w:val="both"/>
+        <w:outlineLvl w:val="1"/>
+        <w:rPr>
+          <w:rFonts w:ascii="Times New Roman" w:hAnsi="Times New Roman" w:cs="Times New Roman"/>
+          <w:sz w:val="24"/>
+          <w:szCs w:val="24"/>
+        </w:rPr>
+      </w:pPr>
+      <w:r>
+        <w:rPr>
+          <w:rFonts w:ascii="Times New Roman" w:hAnsi="Times New Roman" w:cs="Times New Roman"/>
+          <w:sz w:val="24"/>
+          <w:szCs w:val="24"/>
+        </w:rPr>
+        <w:t xml:space="preserve">We get the best </w:t>
+      </w:r>
+      <w:r>
+        <w:rPr>
+          <w:rFonts w:ascii="Times New Roman" w:hAnsi="Times New Roman" w:cs="Times New Roman"/>
+          <w:b/>
+          <w:sz w:val="24"/>
+          <w:szCs w:val="24"/>
+        </w:rPr>
+        <w:t>accuracy</w:t>
+      </w:r>
+      <w:r>
+        <w:rPr>
+          <w:rFonts w:ascii="Times New Roman" w:hAnsi="Times New Roman" w:cs="Times New Roman"/>
+          <w:sz w:val="24"/>
+          <w:szCs w:val="24"/>
+        </w:rPr>
+        <w:t xml:space="preserve"> of </w:t>
+      </w:r>
+      <w:r>
+        <w:rPr>
+          <w:rFonts w:ascii="Times New Roman" w:hAnsi="Times New Roman" w:cs="Times New Roman"/>
+          <w:b/>
+          <w:sz w:val="24"/>
+          <w:szCs w:val="24"/>
+        </w:rPr>
+        <w:t>94.69%</w:t>
+      </w:r>
+      <w:r>
+        <w:rPr>
+          <w:rFonts w:ascii="Times New Roman" w:hAnsi="Times New Roman" w:cs="Times New Roman"/>
+          <w:sz w:val="24"/>
+          <w:szCs w:val="24"/>
+        </w:rPr>
+        <w:t xml:space="preserve"> </w:t>
+      </w:r>
+      <w:r>
+        <w:rPr>
+          <w:rFonts w:ascii="Times New Roman" w:hAnsi="Times New Roman" w:cs="Times New Roman"/>
+          <w:sz w:val="24"/>
+          <w:szCs w:val="24"/>
+        </w:rPr>
+        <w:t xml:space="preserve">if we run the </w:t>
+      </w:r>
+      <w:r>
+        <w:rPr>
+          <w:rFonts w:ascii="Times New Roman" w:hAnsi="Times New Roman" w:cs="Times New Roman"/>
+          <w:b/>
+          <w:sz w:val="24"/>
+          <w:szCs w:val="24"/>
+        </w:rPr>
+        <w:t>Naïve Bayes on the test data</w:t>
+      </w:r>
+      <w:r>
+        <w:rPr>
+          <w:rFonts w:ascii="Times New Roman" w:hAnsi="Times New Roman" w:cs="Times New Roman"/>
+          <w:sz w:val="24"/>
+          <w:szCs w:val="24"/>
+        </w:rPr>
+        <w:t xml:space="preserve"> and </w:t>
+      </w:r>
+      <w:r>
+        <w:rPr>
+          <w:rFonts w:ascii="Times New Roman" w:hAnsi="Times New Roman" w:cs="Times New Roman"/>
+          <w:sz w:val="24"/>
+          <w:szCs w:val="24"/>
+        </w:rPr>
+        <w:t>if we use the words below threshold</w:t>
+      </w:r>
+      <w:r>
+        <w:rPr>
+          <w:rFonts w:ascii="Times New Roman" w:hAnsi="Times New Roman" w:cs="Times New Roman"/>
+          <w:sz w:val="24"/>
+          <w:szCs w:val="24"/>
+        </w:rPr>
+        <w:t xml:space="preserve"> of 5 in the case of</w:t>
+      </w:r>
+      <w:r>
+        <w:rPr>
+          <w:rFonts w:ascii="Times New Roman" w:hAnsi="Times New Roman" w:cs="Times New Roman"/>
+          <w:sz w:val="24"/>
+          <w:szCs w:val="24"/>
+        </w:rPr>
+        <w:t xml:space="preserve"> the </w:t>
+      </w:r>
+      <w:r>
+        <w:rPr>
+          <w:rFonts w:ascii="Times New Roman" w:hAnsi="Times New Roman" w:cs="Times New Roman"/>
+          <w:b/>
+          <w:sz w:val="24"/>
+          <w:szCs w:val="24"/>
+        </w:rPr>
+        <w:t>4:1</w:t>
+      </w:r>
+      <w:r>
+        <w:rPr>
+          <w:rFonts w:ascii="Times New Roman" w:hAnsi="Times New Roman" w:cs="Times New Roman"/>
+          <w:sz w:val="24"/>
+          <w:szCs w:val="24"/>
+        </w:rPr>
+        <w:t xml:space="preserve"> train and test data split up. This gives us the best feature set and hence helps us in reducing the original feature to include only those words that contribute the most.</w:t>
+      </w:r>
+      <w:r>
+        <w:rPr>
+          <w:rFonts w:ascii="Times New Roman" w:hAnsi="Times New Roman" w:cs="Times New Roman"/>
+          <w:sz w:val="24"/>
+          <w:szCs w:val="24"/>
+        </w:rPr>
+        <w:t xml:space="preserve"> Even though a threshold of 10 gives a slightly better accuracy of 95% but this is a trade-off we are willing to do considering we are</w:t>
+      </w:r>
+      <w:r>
+        <w:rPr>
+          <w:rFonts w:ascii="Times New Roman" w:hAnsi="Times New Roman" w:cs="Times New Roman"/>
+          <w:sz w:val="24"/>
+          <w:szCs w:val="24"/>
+        </w:rPr>
+        <w:t xml:space="preserve"> able to reduce our feature set</w:t>
+      </w:r>
+      <w:r>
+        <w:rPr>
+          <w:rFonts w:ascii="Times New Roman" w:hAnsi="Times New Roman" w:cs="Times New Roman"/>
+          <w:sz w:val="24"/>
+          <w:szCs w:val="24"/>
+        </w:rPr>
+        <w:t xml:space="preserve"> by approximately 400 words</w:t>
+      </w:r>
+      <w:r>
+        <w:rPr>
+          <w:rFonts w:ascii="Times New Roman" w:hAnsi="Times New Roman" w:cs="Times New Roman"/>
+          <w:sz w:val="24"/>
+          <w:szCs w:val="24"/>
+        </w:rPr>
+        <w:t>.</w:t>
+      </w:r>
+    </w:p>
+    <w:p/>
     <w:sectPr>
       <w:pgSz w:w="12240" w:h="15840"/>
       <w:pgMar w:top="1440" w:right="1440" w:bottom="1440" w:left="1440" w:header="720" w:footer="720" w:gutter="0"/>
@@ -6667,13 +7969,13 @@
     </w:lvl>
   </w:abstractNum>
   <w:abstractNum w:abstractNumId="3">
-    <w:nsid w:val="76E33478"/>
+    <w:nsid w:val="71E06F3D"/>
     <w:multiLevelType w:val="hybridMultilevel"/>
-    <w:tmpl w:val="12407B7C"/>
-    <w:lvl w:ilvl="0" w:tplc="04090011">
+    <w:tmpl w:val="8D0EF2C4"/>
+    <w:lvl w:ilvl="0" w:tplc="04090019">
       <w:start w:val="1"/>
-      <w:numFmt w:val="decimal"/>
-      <w:lvlText w:val="%1)"/>
+      <w:numFmt w:val="lowerLetter"/>
+      <w:lvlText w:val="%1."/>
       <w:lvlJc w:val="left"/>
       <w:pPr>
         <w:ind w:left="720" w:hanging="360"/>
@@ -6755,8 +8057,186 @@
       </w:pPr>
     </w:lvl>
   </w:abstractNum>
+  <w:abstractNum w:abstractNumId="4">
+    <w:nsid w:val="76E33478"/>
+    <w:multiLevelType w:val="hybridMultilevel"/>
+    <w:tmpl w:val="12407B7C"/>
+    <w:lvl w:ilvl="0" w:tplc="04090011">
+      <w:start w:val="1"/>
+      <w:numFmt w:val="decimal"/>
+      <w:lvlText w:val="%1)"/>
+      <w:lvlJc w:val="left"/>
+      <w:pPr>
+        <w:ind w:left="720" w:hanging="360"/>
+      </w:pPr>
+      <w:rPr>
+        <w:rFonts w:hint="default"/>
+      </w:rPr>
+    </w:lvl>
+    <w:lvl w:ilvl="1" w:tplc="04090019" w:tentative="1">
+      <w:start w:val="1"/>
+      <w:numFmt w:val="lowerLetter"/>
+      <w:lvlText w:val="%2."/>
+      <w:lvlJc w:val="left"/>
+      <w:pPr>
+        <w:ind w:left="1440" w:hanging="360"/>
+      </w:pPr>
+    </w:lvl>
+    <w:lvl w:ilvl="2" w:tplc="0409001B" w:tentative="1">
+      <w:start w:val="1"/>
+      <w:numFmt w:val="lowerRoman"/>
+      <w:lvlText w:val="%3."/>
+      <w:lvlJc w:val="right"/>
+      <w:pPr>
+        <w:ind w:left="2160" w:hanging="180"/>
+      </w:pPr>
+    </w:lvl>
+    <w:lvl w:ilvl="3" w:tplc="0409000F" w:tentative="1">
+      <w:start w:val="1"/>
+      <w:numFmt w:val="decimal"/>
+      <w:lvlText w:val="%4."/>
+      <w:lvlJc w:val="left"/>
+      <w:pPr>
+        <w:ind w:left="2880" w:hanging="360"/>
+      </w:pPr>
+    </w:lvl>
+    <w:lvl w:ilvl="4" w:tplc="04090019" w:tentative="1">
+      <w:start w:val="1"/>
+      <w:numFmt w:val="lowerLetter"/>
+      <w:lvlText w:val="%5."/>
+      <w:lvlJc w:val="left"/>
+      <w:pPr>
+        <w:ind w:left="3600" w:hanging="360"/>
+      </w:pPr>
+    </w:lvl>
+    <w:lvl w:ilvl="5" w:tplc="0409001B" w:tentative="1">
+      <w:start w:val="1"/>
+      <w:numFmt w:val="lowerRoman"/>
+      <w:lvlText w:val="%6."/>
+      <w:lvlJc w:val="right"/>
+      <w:pPr>
+        <w:ind w:left="4320" w:hanging="180"/>
+      </w:pPr>
+    </w:lvl>
+    <w:lvl w:ilvl="6" w:tplc="0409000F" w:tentative="1">
+      <w:start w:val="1"/>
+      <w:numFmt w:val="decimal"/>
+      <w:lvlText w:val="%7."/>
+      <w:lvlJc w:val="left"/>
+      <w:pPr>
+        <w:ind w:left="5040" w:hanging="360"/>
+      </w:pPr>
+    </w:lvl>
+    <w:lvl w:ilvl="7" w:tplc="04090019" w:tentative="1">
+      <w:start w:val="1"/>
+      <w:numFmt w:val="lowerLetter"/>
+      <w:lvlText w:val="%8."/>
+      <w:lvlJc w:val="left"/>
+      <w:pPr>
+        <w:ind w:left="5760" w:hanging="360"/>
+      </w:pPr>
+    </w:lvl>
+    <w:lvl w:ilvl="8" w:tplc="0409001B" w:tentative="1">
+      <w:start w:val="1"/>
+      <w:numFmt w:val="lowerRoman"/>
+      <w:lvlText w:val="%9."/>
+      <w:lvlJc w:val="right"/>
+      <w:pPr>
+        <w:ind w:left="6480" w:hanging="180"/>
+      </w:pPr>
+    </w:lvl>
+  </w:abstractNum>
+  <w:abstractNum w:abstractNumId="5">
+    <w:nsid w:val="78A64FA5"/>
+    <w:multiLevelType w:val="hybridMultilevel"/>
+    <w:tmpl w:val="0E509640"/>
+    <w:lvl w:ilvl="0" w:tplc="0409000F">
+      <w:start w:val="1"/>
+      <w:numFmt w:val="decimal"/>
+      <w:lvlText w:val="%1."/>
+      <w:lvlJc w:val="left"/>
+      <w:pPr>
+        <w:ind w:left="720" w:hanging="360"/>
+      </w:pPr>
+      <w:rPr>
+        <w:rFonts w:hint="default"/>
+      </w:rPr>
+    </w:lvl>
+    <w:lvl w:ilvl="1" w:tplc="04090019" w:tentative="1">
+      <w:start w:val="1"/>
+      <w:numFmt w:val="lowerLetter"/>
+      <w:lvlText w:val="%2."/>
+      <w:lvlJc w:val="left"/>
+      <w:pPr>
+        <w:ind w:left="1440" w:hanging="360"/>
+      </w:pPr>
+    </w:lvl>
+    <w:lvl w:ilvl="2" w:tplc="0409001B" w:tentative="1">
+      <w:start w:val="1"/>
+      <w:numFmt w:val="lowerRoman"/>
+      <w:lvlText w:val="%3."/>
+      <w:lvlJc w:val="right"/>
+      <w:pPr>
+        <w:ind w:left="2160" w:hanging="180"/>
+      </w:pPr>
+    </w:lvl>
+    <w:lvl w:ilvl="3" w:tplc="0409000F" w:tentative="1">
+      <w:start w:val="1"/>
+      <w:numFmt w:val="decimal"/>
+      <w:lvlText w:val="%4."/>
+      <w:lvlJc w:val="left"/>
+      <w:pPr>
+        <w:ind w:left="2880" w:hanging="360"/>
+      </w:pPr>
+    </w:lvl>
+    <w:lvl w:ilvl="4" w:tplc="04090019" w:tentative="1">
+      <w:start w:val="1"/>
+      <w:numFmt w:val="lowerLetter"/>
+      <w:lvlText w:val="%5."/>
+      <w:lvlJc w:val="left"/>
+      <w:pPr>
+        <w:ind w:left="3600" w:hanging="360"/>
+      </w:pPr>
+    </w:lvl>
+    <w:lvl w:ilvl="5" w:tplc="0409001B" w:tentative="1">
+      <w:start w:val="1"/>
+      <w:numFmt w:val="lowerRoman"/>
+      <w:lvlText w:val="%6."/>
+      <w:lvlJc w:val="right"/>
+      <w:pPr>
+        <w:ind w:left="4320" w:hanging="180"/>
+      </w:pPr>
+    </w:lvl>
+    <w:lvl w:ilvl="6" w:tplc="0409000F" w:tentative="1">
+      <w:start w:val="1"/>
+      <w:numFmt w:val="decimal"/>
+      <w:lvlText w:val="%7."/>
+      <w:lvlJc w:val="left"/>
+      <w:pPr>
+        <w:ind w:left="5040" w:hanging="360"/>
+      </w:pPr>
+    </w:lvl>
+    <w:lvl w:ilvl="7" w:tplc="04090019" w:tentative="1">
+      <w:start w:val="1"/>
+      <w:numFmt w:val="lowerLetter"/>
+      <w:lvlText w:val="%8."/>
+      <w:lvlJc w:val="left"/>
+      <w:pPr>
+        <w:ind w:left="5760" w:hanging="360"/>
+      </w:pPr>
+    </w:lvl>
+    <w:lvl w:ilvl="8" w:tplc="0409001B" w:tentative="1">
+      <w:start w:val="1"/>
+      <w:numFmt w:val="lowerRoman"/>
+      <w:lvlText w:val="%9."/>
+      <w:lvlJc w:val="right"/>
+      <w:pPr>
+        <w:ind w:left="6480" w:hanging="180"/>
+      </w:pPr>
+    </w:lvl>
+  </w:abstractNum>
   <w:num w:numId="1">
-    <w:abstractNumId w:val="3"/>
+    <w:abstractNumId w:val="4"/>
   </w:num>
   <w:num w:numId="2">
     <w:abstractNumId w:val="0"/>
@@ -6766,6 +8246,12 @@
   </w:num>
   <w:num w:numId="4">
     <w:abstractNumId w:val="1"/>
+  </w:num>
+  <w:num w:numId="5">
+    <w:abstractNumId w:val="3"/>
+  </w:num>
+  <w:num w:numId="6">
+    <w:abstractNumId w:val="5"/>
   </w:num>
 </w:numbering>
 </file>
@@ -7205,6 +8691,16 @@
       <w:szCs w:val="16"/>
     </w:rPr>
   </w:style>
+  <w:style w:type="character" w:styleId="PlaceholderText">
+    <w:name w:val="Placeholder Text"/>
+    <w:basedOn w:val="DefaultParagraphFont"/>
+    <w:uiPriority w:val="99"/>
+    <w:semiHidden/>
+    <w:rsid w:val="00BE131C"/>
+    <w:rPr>
+      <w:color w:val="808080"/>
+    </w:rPr>
+  </w:style>
 </w:styles>
 </file>
 
@@ -7643,6 +9139,16 @@
       <w:szCs w:val="16"/>
     </w:rPr>
   </w:style>
+  <w:style w:type="character" w:styleId="PlaceholderText">
+    <w:name w:val="Placeholder Text"/>
+    <w:basedOn w:val="DefaultParagraphFont"/>
+    <w:uiPriority w:val="99"/>
+    <w:semiHidden/>
+    <w:rsid w:val="00BE131C"/>
+    <w:rPr>
+      <w:color w:val="808080"/>
+    </w:rPr>
+  </w:style>
 </w:styles>
 </file>
 
@@ -7901,7 +9407,7 @@
   <a:extraClrSchemeLst/>
   <a:extLst>
     <a:ext uri="{05A4C25C-085E-4340-85A3-A5531E510DB2}">
-      <thm15:themeFamily xmlns="" xmlns:thm15="http://schemas.microsoft.com/office/thememl/2012/main" name="Office Theme" id="{62F939B6-93AF-4DB8-9C6B-D6C7DFDC589F}" vid="{4A3C46E8-61CC-4603-A589-7422A47A8E4A}"/>
+      <thm15:themeFamily xmlns:thm15="http://schemas.microsoft.com/office/thememl/2012/main" xmlns="" name="Office Theme" id="{62F939B6-93AF-4DB8-9C6B-D6C7DFDC589F}" vid="{4A3C46E8-61CC-4603-A589-7422A47A8E4A}"/>
     </a:ext>
   </a:extLst>
 </a:theme>
@@ -7912,7 +9418,7 @@
 </file>
 
 <file path=customXml/itemProps1.xml><?xml version="1.0" encoding="utf-8"?>
-<ds:datastoreItem xmlns:ds="http://schemas.openxmlformats.org/officeDocument/2006/customXml" ds:itemID="{A2FE4D06-8C5E-4A40-BFBC-11AFCF83E533}">
+<ds:datastoreItem xmlns:ds="http://schemas.openxmlformats.org/officeDocument/2006/customXml" ds:itemID="{14611001-B97C-4172-A555-1EE4480DB395}">
   <ds:schemaRefs>
     <ds:schemaRef ds:uri="http://schemas.openxmlformats.org/officeDocument/2006/bibliography"/>
   </ds:schemaRefs>

</xml_diff>

<commit_message>
SVM implementation and plots modified
</commit_message>
<xml_diff>
--- a/Project Report.docx
+++ b/Project Report.docx
@@ -53,25 +53,14 @@
           <w:szCs w:val="24"/>
         </w:rPr>
       </w:pPr>
-      <w:proofErr w:type="spellStart"/>
-      <w:r>
-        <w:rPr>
-          <w:rFonts w:ascii="Times New Roman" w:eastAsia="Times New Roman" w:hAnsi="Times New Roman" w:cs="Times New Roman"/>
-          <w:b/>
-          <w:sz w:val="24"/>
-          <w:szCs w:val="24"/>
-        </w:rPr>
-        <w:t>Shashank</w:t>
-      </w:r>
-      <w:proofErr w:type="spellEnd"/>
-      <w:r>
-        <w:rPr>
-          <w:rFonts w:ascii="Times New Roman" w:eastAsia="Times New Roman" w:hAnsi="Times New Roman" w:cs="Times New Roman"/>
-          <w:b/>
-          <w:sz w:val="24"/>
-          <w:szCs w:val="24"/>
-        </w:rPr>
-        <w:t xml:space="preserve"> Singh</w:t>
+      <w:r>
+        <w:rPr>
+          <w:rFonts w:ascii="Times New Roman" w:eastAsia="Times New Roman" w:hAnsi="Times New Roman" w:cs="Times New Roman"/>
+          <w:b/>
+          <w:sz w:val="24"/>
+          <w:szCs w:val="24"/>
+        </w:rPr>
+        <w:t>Shashank Singh</w:t>
       </w:r>
     </w:p>
     <w:p>
@@ -443,7 +432,6 @@
         </w:rPr>
         <w:t xml:space="preserve"> “</w:t>
       </w:r>
-      <w:proofErr w:type="spellStart"/>
       <w:r>
         <w:rPr>
           <w:rFonts w:ascii="Times New Roman" w:eastAsia="Times New Roman" w:hAnsi="Times New Roman" w:cs="Times New Roman"/>
@@ -454,7 +442,6 @@
         </w:rPr>
         <w:t>getTweets.m</w:t>
       </w:r>
-      <w:proofErr w:type="spellEnd"/>
       <w:r>
         <w:rPr>
           <w:rFonts w:ascii="Times New Roman" w:eastAsia="Times New Roman" w:hAnsi="Times New Roman" w:cs="Times New Roman"/>
@@ -501,7 +488,6 @@
         </w:rPr>
         <w:t xml:space="preserve"> “</w:t>
       </w:r>
-      <w:proofErr w:type="spellStart"/>
       <w:r>
         <w:rPr>
           <w:rFonts w:ascii="Times New Roman" w:eastAsia="Times New Roman" w:hAnsi="Times New Roman" w:cs="Times New Roman"/>
@@ -512,7 +498,6 @@
         </w:rPr>
         <w:t>twitty</w:t>
       </w:r>
-      <w:proofErr w:type="spellEnd"/>
       <w:r>
         <w:rPr>
           <w:rFonts w:ascii="Times New Roman" w:eastAsia="Times New Roman" w:hAnsi="Times New Roman" w:cs="Times New Roman"/>
@@ -581,8 +566,6 @@
         </w:rPr>
         <w:t>“</w:t>
       </w:r>
-      <w:proofErr w:type="spellStart"/>
-      <w:proofErr w:type="gramStart"/>
       <w:r>
         <w:rPr>
           <w:rFonts w:ascii="Times New Roman" w:eastAsia="Times New Roman" w:hAnsi="Times New Roman" w:cs="Times New Roman"/>
@@ -603,8 +586,6 @@
         </w:rPr>
         <w:t>witty</w:t>
       </w:r>
-      <w:proofErr w:type="spellEnd"/>
-      <w:proofErr w:type="gramEnd"/>
       <w:r>
         <w:rPr>
           <w:rFonts w:ascii="Times New Roman" w:eastAsia="Times New Roman" w:hAnsi="Times New Roman" w:cs="Times New Roman"/>
@@ -642,7 +623,6 @@
         </w:rPr>
         <w:t>available on “</w:t>
       </w:r>
-      <w:proofErr w:type="spellStart"/>
       <w:r>
         <w:rPr>
           <w:rFonts w:ascii="Times New Roman" w:eastAsia="Times New Roman" w:hAnsi="Times New Roman" w:cs="Times New Roman"/>
@@ -653,7 +633,6 @@
         </w:rPr>
         <w:t>matlabcentral</w:t>
       </w:r>
-      <w:proofErr w:type="spellEnd"/>
       <w:r>
         <w:rPr>
           <w:rFonts w:ascii="Times New Roman" w:eastAsia="Times New Roman" w:hAnsi="Times New Roman" w:cs="Times New Roman"/>
@@ -708,7 +687,6 @@
         </w:rPr>
         <w:t>which is also available on “</w:t>
       </w:r>
-      <w:proofErr w:type="spellStart"/>
       <w:r>
         <w:rPr>
           <w:rFonts w:ascii="Times New Roman" w:eastAsia="Times New Roman" w:hAnsi="Times New Roman" w:cs="Times New Roman"/>
@@ -719,7 +697,6 @@
         </w:rPr>
         <w:t>matlabcentral</w:t>
       </w:r>
-      <w:proofErr w:type="spellEnd"/>
       <w:r>
         <w:rPr>
           <w:rFonts w:ascii="Times New Roman" w:eastAsia="Times New Roman" w:hAnsi="Times New Roman" w:cs="Times New Roman"/>
@@ -841,18 +818,7 @@
           <w:sz w:val="24"/>
           <w:szCs w:val="24"/>
         </w:rPr>
-        <w:t>sed</w:t>
-      </w:r>
-      <w:bookmarkStart w:id="0" w:name="_GoBack"/>
-      <w:bookmarkEnd w:id="0"/>
-      <w:r>
-        <w:rPr>
-          <w:rFonts w:ascii="Times New Roman" w:eastAsia="Times New Roman" w:hAnsi="Times New Roman" w:cs="Times New Roman"/>
-          <w:bCs/>
-          <w:sz w:val="24"/>
-          <w:szCs w:val="24"/>
-        </w:rPr>
-        <w:t xml:space="preserve"> on different ratios.</w:t>
+        <w:t>sed on different ratios.</w:t>
       </w:r>
     </w:p>
     <w:p>
@@ -1075,27 +1041,7 @@
           <w:sz w:val="24"/>
           <w:szCs w:val="24"/>
         </w:rPr>
-        <w:t xml:space="preserve">he more </w:t>
-      </w:r>
-      <w:proofErr w:type="gramStart"/>
-      <w:r>
-        <w:rPr>
-          <w:rFonts w:ascii="Times New Roman" w:eastAsia="Times New Roman" w:hAnsi="Times New Roman" w:cs="Times New Roman"/>
-          <w:bCs/>
-          <w:sz w:val="24"/>
-          <w:szCs w:val="24"/>
-        </w:rPr>
-        <w:t>clean</w:t>
-      </w:r>
-      <w:proofErr w:type="gramEnd"/>
-      <w:r>
-        <w:rPr>
-          <w:rFonts w:ascii="Times New Roman" w:eastAsia="Times New Roman" w:hAnsi="Times New Roman" w:cs="Times New Roman"/>
-          <w:bCs/>
-          <w:sz w:val="24"/>
-          <w:szCs w:val="24"/>
-        </w:rPr>
-        <w:t xml:space="preserve"> our data would be</w:t>
+        <w:t>he more clean our data would be</w:t>
       </w:r>
       <w:r>
         <w:rPr>
@@ -1448,27 +1394,7 @@
           <w:sz w:val="24"/>
           <w:szCs w:val="24"/>
         </w:rPr>
-        <w:t xml:space="preserve">Remove all kinds of </w:t>
-      </w:r>
-      <w:proofErr w:type="spellStart"/>
-      <w:r>
-        <w:rPr>
-          <w:rFonts w:ascii="Times New Roman" w:eastAsia="Times New Roman" w:hAnsi="Times New Roman" w:cs="Times New Roman"/>
-          <w:bCs/>
-          <w:sz w:val="24"/>
-          <w:szCs w:val="24"/>
-        </w:rPr>
-        <w:t>urls</w:t>
-      </w:r>
-      <w:proofErr w:type="spellEnd"/>
-      <w:r>
-        <w:rPr>
-          <w:rFonts w:ascii="Times New Roman" w:eastAsia="Times New Roman" w:hAnsi="Times New Roman" w:cs="Times New Roman"/>
-          <w:bCs/>
-          <w:sz w:val="24"/>
-          <w:szCs w:val="24"/>
-        </w:rPr>
-        <w:t xml:space="preserve"> as these are also insignificant.</w:t>
+        <w:t>Remove all kinds of urls as these are also insignificant.</w:t>
       </w:r>
     </w:p>
     <w:p>
@@ -2092,27 +2018,7 @@
           <w:sz w:val="24"/>
           <w:szCs w:val="24"/>
         </w:rPr>
-        <w:t xml:space="preserve"> i.e. the word, probability of the word given female (p(</w:t>
-      </w:r>
-      <w:proofErr w:type="spellStart"/>
-      <w:r>
-        <w:rPr>
-          <w:rFonts w:ascii="Times New Roman" w:eastAsia="Times New Roman" w:hAnsi="Times New Roman" w:cs="Times New Roman"/>
-          <w:bCs/>
-          <w:sz w:val="24"/>
-          <w:szCs w:val="24"/>
-        </w:rPr>
-        <w:t>Female|word</w:t>
-      </w:r>
-      <w:proofErr w:type="spellEnd"/>
-      <w:r>
-        <w:rPr>
-          <w:rFonts w:ascii="Times New Roman" w:eastAsia="Times New Roman" w:hAnsi="Times New Roman" w:cs="Times New Roman"/>
-          <w:bCs/>
-          <w:sz w:val="24"/>
-          <w:szCs w:val="24"/>
-        </w:rPr>
-        <w:t>))</w:t>
+        <w:t xml:space="preserve"> i.e. the word, probability of the word given female (p(Female|word))</w:t>
       </w:r>
       <w:r>
         <w:rPr>
@@ -2132,7 +2038,6 @@
         </w:rPr>
         <w:t>probability of the word given male (p(</w:t>
       </w:r>
-      <w:proofErr w:type="spellStart"/>
       <w:r>
         <w:rPr>
           <w:rFonts w:ascii="Times New Roman" w:eastAsia="Times New Roman" w:hAnsi="Times New Roman" w:cs="Times New Roman"/>
@@ -2149,17 +2054,7 @@
           <w:sz w:val="24"/>
           <w:szCs w:val="24"/>
         </w:rPr>
-        <w:t>|word</w:t>
-      </w:r>
-      <w:proofErr w:type="spellEnd"/>
-      <w:r>
-        <w:rPr>
-          <w:rFonts w:ascii="Times New Roman" w:eastAsia="Times New Roman" w:hAnsi="Times New Roman" w:cs="Times New Roman"/>
-          <w:bCs/>
-          <w:sz w:val="24"/>
-          <w:szCs w:val="24"/>
-        </w:rPr>
-        <w:t>))</w:t>
+        <w:t>|word))</w:t>
       </w:r>
       <w:r>
         <w:rPr>
@@ -2185,39 +2080,15 @@
           <w:szCs w:val="24"/>
         </w:rPr>
       </w:pPr>
-      <w:proofErr w:type="gramStart"/>
-      <w:r>
-        <w:rPr>
-          <w:rFonts w:ascii="Times New Roman" w:eastAsia="Times New Roman" w:hAnsi="Times New Roman" w:cs="Times New Roman"/>
-          <w:b/>
-          <w:bCs/>
-          <w:sz w:val="24"/>
-          <w:szCs w:val="24"/>
-        </w:rPr>
-        <w:t>P(</w:t>
-      </w:r>
-      <w:proofErr w:type="spellStart"/>
-      <w:proofErr w:type="gramEnd"/>
-      <w:r>
-        <w:rPr>
-          <w:rFonts w:ascii="Times New Roman" w:eastAsia="Times New Roman" w:hAnsi="Times New Roman" w:cs="Times New Roman"/>
-          <w:b/>
-          <w:bCs/>
-          <w:sz w:val="24"/>
-          <w:szCs w:val="24"/>
-        </w:rPr>
-        <w:t>Female|word</w:t>
-      </w:r>
-      <w:proofErr w:type="spellEnd"/>
-      <w:r>
-        <w:rPr>
-          <w:rFonts w:ascii="Times New Roman" w:eastAsia="Times New Roman" w:hAnsi="Times New Roman" w:cs="Times New Roman"/>
-          <w:b/>
-          <w:bCs/>
-          <w:sz w:val="24"/>
-          <w:szCs w:val="24"/>
-        </w:rPr>
-        <w:t xml:space="preserve">) = </w:t>
+      <w:r>
+        <w:rPr>
+          <w:rFonts w:ascii="Times New Roman" w:eastAsia="Times New Roman" w:hAnsi="Times New Roman" w:cs="Times New Roman"/>
+          <w:b/>
+          <w:bCs/>
+          <w:sz w:val="24"/>
+          <w:szCs w:val="24"/>
+        </w:rPr>
+        <w:t xml:space="preserve">P(Female|word) = </w:t>
       </w:r>
       <w:r>
         <w:rPr>
@@ -2292,7 +2163,6 @@
           <w:szCs w:val="24"/>
         </w:rPr>
       </w:pPr>
-      <w:proofErr w:type="gramStart"/>
       <w:r>
         <w:rPr>
           <w:rFonts w:ascii="Times New Roman" w:eastAsia="Times New Roman" w:hAnsi="Times New Roman" w:cs="Times New Roman"/>
@@ -2303,8 +2173,6 @@
         </w:rPr>
         <w:t>P(</w:t>
       </w:r>
-      <w:proofErr w:type="spellStart"/>
-      <w:proofErr w:type="gramEnd"/>
       <w:r>
         <w:rPr>
           <w:rFonts w:ascii="Times New Roman" w:eastAsia="Times New Roman" w:hAnsi="Times New Roman" w:cs="Times New Roman"/>
@@ -2323,18 +2191,7 @@
           <w:sz w:val="24"/>
           <w:szCs w:val="24"/>
         </w:rPr>
-        <w:t>ale|word</w:t>
-      </w:r>
-      <w:proofErr w:type="spellEnd"/>
-      <w:r>
-        <w:rPr>
-          <w:rFonts w:ascii="Times New Roman" w:eastAsia="Times New Roman" w:hAnsi="Times New Roman" w:cs="Times New Roman"/>
-          <w:b/>
-          <w:bCs/>
-          <w:sz w:val="24"/>
-          <w:szCs w:val="24"/>
-        </w:rPr>
-        <w:t xml:space="preserve">) = </w:t>
+        <w:t xml:space="preserve">ale|word) = </w:t>
       </w:r>
       <w:r>
         <w:rPr>
@@ -2599,8 +2456,8 @@
         </w:rPr>
         <w:t xml:space="preserve"> in our project</w:t>
       </w:r>
-      <w:bookmarkStart w:id="1" w:name="h.lmxmyxlsuccg" w:colFirst="0" w:colLast="0"/>
-      <w:bookmarkEnd w:id="1"/>
+      <w:bookmarkStart w:id="0" w:name="h.lmxmyxlsuccg" w:colFirst="0" w:colLast="0"/>
+      <w:bookmarkEnd w:id="0"/>
       <w:r>
         <w:rPr>
           <w:rFonts w:ascii="Times New Roman" w:hAnsi="Times New Roman" w:cs="Times New Roman"/>
@@ -2683,7 +2540,6 @@
         </w:rPr>
         <w:t>The MATLAB scripts “</w:t>
       </w:r>
-      <w:proofErr w:type="spellStart"/>
       <w:r>
         <w:rPr>
           <w:rFonts w:ascii="Times New Roman" w:hAnsi="Times New Roman" w:cs="Times New Roman"/>
@@ -2693,7 +2549,6 @@
         </w:rPr>
         <w:t>genderDetectionUsingNaiveBayes.m</w:t>
       </w:r>
-      <w:proofErr w:type="spellEnd"/>
       <w:r>
         <w:rPr>
           <w:rFonts w:ascii="Times New Roman" w:hAnsi="Times New Roman" w:cs="Times New Roman"/>
@@ -2718,7 +2573,6 @@
         </w:rPr>
         <w:t>“</w:t>
       </w:r>
-      <w:proofErr w:type="spellStart"/>
       <w:r>
         <w:rPr>
           <w:rFonts w:ascii="Times New Roman" w:hAnsi="Times New Roman" w:cs="Times New Roman"/>
@@ -2728,7 +2582,6 @@
         </w:rPr>
         <w:t>getNaiveBayesAccuracy.m</w:t>
       </w:r>
-      <w:proofErr w:type="spellEnd"/>
       <w:r>
         <w:rPr>
           <w:rFonts w:ascii="Times New Roman" w:hAnsi="Times New Roman" w:cs="Times New Roman"/>
@@ -2769,27 +2622,7 @@
           <w:sz w:val="24"/>
           <w:szCs w:val="24"/>
         </w:rPr>
-        <w:t>p(</w:t>
-      </w:r>
-      <w:proofErr w:type="spellStart"/>
-      <w:r>
-        <w:rPr>
-          <w:rFonts w:ascii="Times New Roman" w:hAnsi="Times New Roman" w:cs="Times New Roman"/>
-          <w:b/>
-          <w:sz w:val="24"/>
-          <w:szCs w:val="24"/>
-        </w:rPr>
-        <w:t>Female|word</w:t>
-      </w:r>
-      <w:proofErr w:type="spellEnd"/>
-      <w:r>
-        <w:rPr>
-          <w:rFonts w:ascii="Times New Roman" w:hAnsi="Times New Roman" w:cs="Times New Roman"/>
-          <w:b/>
-          <w:sz w:val="24"/>
-          <w:szCs w:val="24"/>
-        </w:rPr>
-        <w:t>)</w:t>
+        <w:t>p(Female|word)</w:t>
       </w:r>
       <w:r>
         <w:rPr>
@@ -2806,27 +2639,7 @@
           <w:sz w:val="24"/>
           <w:szCs w:val="24"/>
         </w:rPr>
-        <w:t>p(</w:t>
-      </w:r>
-      <w:proofErr w:type="spellStart"/>
-      <w:r>
-        <w:rPr>
-          <w:rFonts w:ascii="Times New Roman" w:hAnsi="Times New Roman" w:cs="Times New Roman"/>
-          <w:b/>
-          <w:sz w:val="24"/>
-          <w:szCs w:val="24"/>
-        </w:rPr>
-        <w:t>Male|word</w:t>
-      </w:r>
-      <w:proofErr w:type="spellEnd"/>
-      <w:r>
-        <w:rPr>
-          <w:rFonts w:ascii="Times New Roman" w:hAnsi="Times New Roman" w:cs="Times New Roman"/>
-          <w:b/>
-          <w:sz w:val="24"/>
-          <w:szCs w:val="24"/>
-        </w:rPr>
-        <w:t>)</w:t>
+        <w:t>p(Male|word)</w:t>
       </w:r>
       <w:r>
         <w:rPr>
@@ -5231,7 +5044,7 @@
               <w:pStyle w:val="NoSpacing"/>
             </w:pPr>
             <w:r>
-              <w:t>92.96</w:t>
+              <w:t>90.24</w:t>
             </w:r>
           </w:p>
         </w:tc>
@@ -5298,7 +5111,7 @@
               <w:pStyle w:val="NoSpacing"/>
             </w:pPr>
             <w:r>
-              <w:t>91.69</w:t>
+              <w:t>87.75</w:t>
             </w:r>
           </w:p>
         </w:tc>
@@ -5324,12 +5137,15 @@
               <w:pStyle w:val="NoSpacing"/>
             </w:pPr>
             <w:r>
-              <w:t>66.58</w:t>
+              <w:t>66.67</w:t>
             </w:r>
           </w:p>
         </w:tc>
       </w:tr>
       <w:tr>
+        <w:trPr>
+          <w:trHeight w:val="197"/>
+        </w:trPr>
         <w:tc>
           <w:tcPr>
             <w:tcW w:w="1219" w:type="dxa"/>
@@ -5365,7 +5181,7 @@
               <w:pStyle w:val="NoSpacing"/>
             </w:pPr>
             <w:r>
-              <w:t>68.77</w:t>
+              <w:t>65.66</w:t>
             </w:r>
           </w:p>
         </w:tc>
@@ -5378,7 +5194,7 @@
               <w:pStyle w:val="NoSpacing"/>
             </w:pPr>
             <w:r>
-              <w:t>93.35</w:t>
+              <w:t>92.11</w:t>
             </w:r>
           </w:p>
         </w:tc>
@@ -5432,7 +5248,7 @@
               <w:pStyle w:val="NoSpacing"/>
             </w:pPr>
             <w:r>
-              <w:t>63.25</w:t>
+              <w:t>60.85</w:t>
             </w:r>
           </w:p>
         </w:tc>
@@ -5445,7 +5261,7 @@
               <w:pStyle w:val="NoSpacing"/>
             </w:pPr>
             <w:r>
-              <w:t>94.36</w:t>
+              <w:t>93.79</w:t>
             </w:r>
           </w:p>
         </w:tc>
@@ -5499,7 +5315,7 @@
               <w:pStyle w:val="NoSpacing"/>
             </w:pPr>
             <w:r>
-              <w:t>60.80</w:t>
+              <w:t>59.10</w:t>
             </w:r>
           </w:p>
         </w:tc>
@@ -5512,7 +5328,7 @@
               <w:pStyle w:val="NoSpacing"/>
             </w:pPr>
             <w:r>
-              <w:t>94.09</w:t>
+              <w:t>93.31</w:t>
             </w:r>
           </w:p>
         </w:tc>
@@ -5566,7 +5382,10 @@
               <w:pStyle w:val="NoSpacing"/>
             </w:pPr>
             <w:r>
-              <w:t>59.93</w:t>
+              <w:t>59.</w:t>
+            </w:r>
+            <w:r>
+              <w:t>10</w:t>
             </w:r>
           </w:p>
         </w:tc>
@@ -5579,7 +5398,7 @@
               <w:pStyle w:val="NoSpacing"/>
             </w:pPr>
             <w:r>
-              <w:t>93.74</w:t>
+              <w:t>92.39</w:t>
             </w:r>
           </w:p>
         </w:tc>
@@ -5801,7 +5620,7 @@
               <w:pStyle w:val="NoSpacing"/>
             </w:pPr>
             <w:r>
-              <w:t>94.32</w:t>
+              <w:t>90.11</w:t>
             </w:r>
           </w:p>
         </w:tc>
@@ -5855,7 +5674,7 @@
               <w:pStyle w:val="NoSpacing"/>
             </w:pPr>
             <w:r>
-              <w:t>52.68</w:t>
+              <w:t>71.98</w:t>
             </w:r>
           </w:p>
         </w:tc>
@@ -5868,7 +5687,7 @@
               <w:pStyle w:val="NoSpacing"/>
             </w:pPr>
             <w:r>
-              <w:t>93.04</w:t>
+              <w:t>87.55</w:t>
             </w:r>
           </w:p>
         </w:tc>
@@ -5935,7 +5754,7 @@
               <w:pStyle w:val="NoSpacing"/>
             </w:pPr>
             <w:r>
-              <w:t>75.09</w:t>
+              <w:t>66.12</w:t>
             </w:r>
           </w:p>
         </w:tc>
@@ -5948,7 +5767,7 @@
               <w:pStyle w:val="NoSpacing"/>
             </w:pPr>
             <w:r>
-              <w:t>94.69</w:t>
+              <w:t>93.77</w:t>
             </w:r>
           </w:p>
         </w:tc>
@@ -6002,7 +5821,7 @@
               <w:pStyle w:val="NoSpacing"/>
             </w:pPr>
             <w:r>
-              <w:t>73.99</w:t>
+              <w:t>60.81</w:t>
             </w:r>
           </w:p>
         </w:tc>
@@ -6015,7 +5834,7 @@
               <w:pStyle w:val="NoSpacing"/>
             </w:pPr>
             <w:r>
-              <w:t>95.05</w:t>
+              <w:t>94.69</w:t>
             </w:r>
           </w:p>
         </w:tc>
@@ -6069,7 +5888,7 @@
               <w:pStyle w:val="NoSpacing"/>
             </w:pPr>
             <w:r>
-              <w:t>71.79</w:t>
+              <w:t>60.07</w:t>
             </w:r>
           </w:p>
         </w:tc>
@@ -6082,7 +5901,7 @@
               <w:pStyle w:val="NoSpacing"/>
             </w:pPr>
             <w:r>
-              <w:t>95.05</w:t>
+              <w:t>94.14</w:t>
             </w:r>
           </w:p>
         </w:tc>
@@ -6136,7 +5955,7 @@
               <w:pStyle w:val="NoSpacing"/>
             </w:pPr>
             <w:r>
-              <w:t>71.79</w:t>
+              <w:t>63.92</w:t>
             </w:r>
           </w:p>
         </w:tc>
@@ -6149,8 +5968,10 @@
               <w:pStyle w:val="NoSpacing"/>
             </w:pPr>
             <w:r>
-              <w:t>94.69</w:t>
-            </w:r>
+              <w:t>93.04</w:t>
+            </w:r>
+            <w:bookmarkStart w:id="1" w:name="_GoBack"/>
+            <w:bookmarkEnd w:id="1"/>
           </w:p>
         </w:tc>
         <w:tc>
@@ -6836,6 +6657,7 @@
       <w:r>
         <w:rPr>
           <w:rFonts w:ascii="Times New Roman" w:hAnsi="Times New Roman" w:cs="Times New Roman"/>
+          <w:noProof/>
           <w:sz w:val="24"/>
           <w:szCs w:val="24"/>
         </w:rPr>
@@ -6914,6 +6736,7 @@
       <w:r>
         <w:rPr>
           <w:rFonts w:ascii="Times New Roman" w:hAnsi="Times New Roman" w:cs="Times New Roman"/>
+          <w:noProof/>
           <w:sz w:val="24"/>
           <w:szCs w:val="24"/>
         </w:rPr>
@@ -6978,6 +6801,7 @@
       <w:r>
         <w:rPr>
           <w:rFonts w:ascii="Times New Roman" w:hAnsi="Times New Roman" w:cs="Times New Roman"/>
+          <w:noProof/>
           <w:sz w:val="24"/>
           <w:szCs w:val="24"/>
         </w:rPr>
@@ -7045,6 +6869,7 @@
       <w:r>
         <w:rPr>
           <w:rFonts w:ascii="Times New Roman" w:hAnsi="Times New Roman" w:cs="Times New Roman"/>
+          <w:noProof/>
           <w:sz w:val="24"/>
           <w:szCs w:val="24"/>
         </w:rPr>
@@ -7464,23 +7289,7 @@
           <w:sz w:val="24"/>
           <w:szCs w:val="24"/>
         </w:rPr>
-        <w:t xml:space="preserve">Even </w:t>
-      </w:r>
-      <w:r>
-        <w:rPr>
-          <w:rFonts w:ascii="Times New Roman" w:hAnsi="Times New Roman" w:cs="Times New Roman"/>
-          <w:sz w:val="24"/>
-          <w:szCs w:val="24"/>
-        </w:rPr>
-        <w:t>though a threshold of 0</w:t>
-      </w:r>
-      <w:r>
-        <w:rPr>
-          <w:rFonts w:ascii="Times New Roman" w:hAnsi="Times New Roman" w:cs="Times New Roman"/>
-          <w:sz w:val="24"/>
-          <w:szCs w:val="24"/>
-        </w:rPr>
-        <w:t xml:space="preserve"> gives </w:t>
+        <w:t xml:space="preserve">Even though a threshold of 0 gives </w:t>
       </w:r>
       <w:r>
         <w:rPr>
@@ -9407,7 +9216,7 @@
   <a:extraClrSchemeLst/>
   <a:extLst>
     <a:ext uri="{05A4C25C-085E-4340-85A3-A5531E510DB2}">
-      <thm15:themeFamily xmlns:thm15="http://schemas.microsoft.com/office/thememl/2012/main" xmlns="" name="Office Theme" id="{62F939B6-93AF-4DB8-9C6B-D6C7DFDC589F}" vid="{4A3C46E8-61CC-4603-A589-7422A47A8E4A}"/>
+      <thm15:themeFamily xmlns="" xmlns:thm15="http://schemas.microsoft.com/office/thememl/2012/main" name="Office Theme" id="{62F939B6-93AF-4DB8-9C6B-D6C7DFDC589F}" vid="{4A3C46E8-61CC-4603-A589-7422A47A8E4A}"/>
     </a:ext>
   </a:extLst>
 </a:theme>
@@ -9418,7 +9227,7 @@
 </file>
 
 <file path=customXml/itemProps1.xml><?xml version="1.0" encoding="utf-8"?>
-<ds:datastoreItem xmlns:ds="http://schemas.openxmlformats.org/officeDocument/2006/customXml" ds:itemID="{14611001-B97C-4172-A555-1EE4480DB395}">
+<ds:datastoreItem xmlns:ds="http://schemas.openxmlformats.org/officeDocument/2006/customXml" ds:itemID="{2F97F368-FCD5-422F-9C93-BEEFE1773E18}">
   <ds:schemaRefs>
     <ds:schemaRef ds:uri="http://schemas.openxmlformats.org/officeDocument/2006/bibliography"/>
   </ds:schemaRefs>

</xml_diff>